<commit_message>
Started hw03 431 and rolling hw01 part 2 430
</commit_message>
<xml_diff>
--- a/MSiA 430/01_homeworks/01_rolling_hw/hw01.docx
+++ b/MSiA 430/01_homeworks/01_rolling_hw/hw01.docx
@@ -4,6 +4,7 @@
   <w:body>
     <w:p>
       <w:pPr>
+        <w:jc w:val="center"/>
         <w:rPr>
           <w:b/>
           <w:bCs/>
@@ -14,7 +15,34 @@
           <w:b/>
           <w:bCs/>
         </w:rPr>
-        <w:t>Question 1:</w:t>
+        <w:t>Rolling Homework #1</w:t>
+      </w:r>
+    </w:p>
+    <w:p>
+      <w:pPr>
+        <w:rPr>
+          <w:b/>
+          <w:bCs/>
+        </w:rPr>
+      </w:pPr>
+      <w:r>
+        <w:rPr>
+          <w:b/>
+        </w:rPr>
+        <w:t>Problem</w:t>
+      </w:r>
+      <w:r>
+        <w:rPr>
+          <w:b/>
+        </w:rPr>
+        <w:t xml:space="preserve"> </w:t>
+      </w:r>
+      <w:r>
+        <w:rPr>
+          <w:b/>
+          <w:bCs/>
+        </w:rPr>
+        <w:t>1:</w:t>
       </w:r>
     </w:p>
     <w:p>
@@ -240,9 +268,21 @@
       <w:r>
         <w:rPr>
           <w:b/>
+        </w:rPr>
+        <w:t>Problem</w:t>
+      </w:r>
+      <w:r>
+        <w:rPr>
+          <w:b/>
+        </w:rPr>
+        <w:t xml:space="preserve"> </w:t>
+      </w:r>
+      <w:r>
+        <w:rPr>
+          <w:b/>
           <w:bCs/>
         </w:rPr>
-        <w:t>Question 2:</w:t>
+        <w:t>2:</w:t>
       </w:r>
     </w:p>
     <w:p>
@@ -282,9 +322,9 @@
           <w:noProof/>
         </w:rPr>
         <w:drawing>
-          <wp:inline distT="0" distB="0" distL="0" distR="0" wp14:anchorId="2E1E79FB" wp14:editId="6FA3A7F8">
-            <wp:extent cx="5604095" cy="4321021"/>
-            <wp:effectExtent l="0" t="0" r="0" b="3810"/>
+          <wp:inline distT="0" distB="0" distL="0" distR="0" wp14:anchorId="2E1E79FB" wp14:editId="2E2A8FA0">
+            <wp:extent cx="5210175" cy="4017290"/>
+            <wp:effectExtent l="0" t="0" r="0" b="2540"/>
             <wp:docPr id="1486918500" name="Picture 2"/>
             <wp:cNvGraphicFramePr>
               <a:graphicFrameLocks xmlns:a="http://schemas.openxmlformats.org/drawingml/2006/main" noChangeAspect="1"/>
@@ -314,7 +354,7 @@
                   <pic:spPr bwMode="auto">
                     <a:xfrm>
                       <a:off x="0" y="0"/>
-                      <a:ext cx="5609452" cy="4325151"/>
+                      <a:ext cx="5220007" cy="4024871"/>
                     </a:xfrm>
                     <a:prstGeom prst="rect">
                       <a:avLst/>
@@ -342,7 +382,13 @@
           <w:b/>
         </w:rPr>
         <w:lastRenderedPageBreak/>
-        <w:t>Question 3:</w:t>
+        <w:t>Problem</w:t>
+      </w:r>
+      <w:r>
+        <w:rPr>
+          <w:b/>
+        </w:rPr>
+        <w:t xml:space="preserve"> 3:</w:t>
       </w:r>
     </w:p>
     <w:p>
@@ -772,658 +818,1043 @@
       <w:pPr>
         <w:spacing w:line="240" w:lineRule="auto"/>
       </w:pPr>
+    </w:p>
+    <w:p>
+      <w:pPr>
+        <w:spacing w:line="240" w:lineRule="auto"/>
+        <w:rPr>
+          <w:i/>
+          <w:u w:val="single"/>
+        </w:rPr>
+      </w:pPr>
+      <w:r>
+        <w:rPr>
+          <w:i/>
+          <w:u w:val="single"/>
+        </w:rPr>
+        <w:t>Retrieve the email addresses and the credit card numbers of customers who have purchased beer</w:t>
+      </w:r>
+      <w:r>
+        <w:rPr>
+          <w:i/>
+          <w:u w:val="single"/>
+        </w:rPr>
+        <w:t>:</w:t>
+      </w:r>
+    </w:p>
+    <w:p>
+      <w:pPr>
+        <w:shd w:val="clear" w:color="auto" w:fill="1E1E1E"/>
+        <w:spacing w:after="0" w:line="240" w:lineRule="auto"/>
+        <w:rPr>
+          <w:rFonts w:ascii="Times New Roman" w:eastAsia="Times New Roman" w:hAnsi="Times New Roman" w:cs="Times New Roman"/>
+          <w:color w:val="D4D4D4"/>
+          <w:kern w:val="0"/>
+          <w:sz w:val="24"/>
+          <w:szCs w:val="24"/>
+          <w14:ligatures w14:val="none"/>
+        </w:rPr>
+      </w:pPr>
+      <w:r>
+        <w:rPr>
+          <w:rFonts w:ascii="Times New Roman" w:eastAsia="Times New Roman" w:hAnsi="Times New Roman" w:cs="Times New Roman"/>
+          <w:color w:val="859900"/>
+          <w:kern w:val="0"/>
+          <w:sz w:val="24"/>
+          <w:szCs w:val="24"/>
+          <w14:ligatures w14:val="none"/>
+        </w:rPr>
+        <w:t>match</w:t>
+      </w:r>
+      <w:r>
+        <w:rPr>
+          <w:rFonts w:ascii="Times New Roman" w:eastAsia="Times New Roman" w:hAnsi="Times New Roman" w:cs="Times New Roman"/>
+          <w:color w:val="FDF6E3"/>
+          <w:kern w:val="0"/>
+          <w:sz w:val="24"/>
+          <w:szCs w:val="24"/>
+          <w14:ligatures w14:val="none"/>
+        </w:rPr>
+        <w:t> </w:t>
+      </w:r>
+      <w:r>
+        <w:rPr>
+          <w:rFonts w:ascii="Times New Roman" w:eastAsia="Times New Roman" w:hAnsi="Times New Roman" w:cs="Times New Roman"/>
+          <w:color w:val="93A1A1"/>
+          <w:kern w:val="0"/>
+          <w:sz w:val="24"/>
+          <w:szCs w:val="24"/>
+          <w14:ligatures w14:val="none"/>
+        </w:rPr>
+        <w:t>(</w:t>
+      </w:r>
+      <w:r>
+        <w:rPr>
+          <w:rFonts w:ascii="Times New Roman" w:eastAsia="Times New Roman" w:hAnsi="Times New Roman" w:cs="Times New Roman"/>
+          <w:color w:val="D4D4D4"/>
+          <w:kern w:val="0"/>
+          <w:sz w:val="24"/>
+          <w:szCs w:val="24"/>
+          <w14:ligatures w14:val="none"/>
+        </w:rPr>
+        <w:t>e</w:t>
+      </w:r>
+      <w:r>
+        <w:rPr>
+          <w:rFonts w:ascii="Times New Roman" w:eastAsia="Times New Roman" w:hAnsi="Times New Roman" w:cs="Times New Roman"/>
+          <w:color w:val="93A1A1"/>
+          <w:kern w:val="0"/>
+          <w:sz w:val="24"/>
+          <w:szCs w:val="24"/>
+          <w14:ligatures w14:val="none"/>
+        </w:rPr>
+        <w:t>:</w:t>
+      </w:r>
+      <w:r>
+        <w:rPr>
+          <w:rFonts w:ascii="Times New Roman" w:eastAsia="Times New Roman" w:hAnsi="Times New Roman" w:cs="Times New Roman"/>
+          <w:color w:val="FDF6E3"/>
+          <w:kern w:val="0"/>
+          <w:sz w:val="24"/>
+          <w:szCs w:val="24"/>
+          <w14:ligatures w14:val="none"/>
+        </w:rPr>
+        <w:t>Email</w:t>
+      </w:r>
+      <w:r>
+        <w:rPr>
+          <w:rFonts w:ascii="Times New Roman" w:eastAsia="Times New Roman" w:hAnsi="Times New Roman" w:cs="Times New Roman"/>
+          <w:color w:val="93A1A1"/>
+          <w:kern w:val="0"/>
+          <w:sz w:val="24"/>
+          <w:szCs w:val="24"/>
+          <w14:ligatures w14:val="none"/>
+        </w:rPr>
+        <w:t>)-[:</w:t>
+      </w:r>
+      <w:r>
+        <w:rPr>
+          <w:rFonts w:ascii="Times New Roman" w:eastAsia="Times New Roman" w:hAnsi="Times New Roman" w:cs="Times New Roman"/>
+          <w:color w:val="FDF6E3"/>
+          <w:kern w:val="0"/>
+          <w:sz w:val="24"/>
+          <w:szCs w:val="24"/>
+          <w14:ligatures w14:val="none"/>
+        </w:rPr>
+        <w:t>SignedUpWith</w:t>
+      </w:r>
+      <w:r>
+        <w:rPr>
+          <w:rFonts w:ascii="Times New Roman" w:eastAsia="Times New Roman" w:hAnsi="Times New Roman" w:cs="Times New Roman"/>
+          <w:color w:val="93A1A1"/>
+          <w:kern w:val="0"/>
+          <w:sz w:val="24"/>
+          <w:szCs w:val="24"/>
+          <w14:ligatures w14:val="none"/>
+        </w:rPr>
+        <w:t>]-&gt;(</w:t>
+      </w:r>
+      <w:r>
+        <w:rPr>
+          <w:rFonts w:ascii="Times New Roman" w:eastAsia="Times New Roman" w:hAnsi="Times New Roman" w:cs="Times New Roman"/>
+          <w:color w:val="FDF6E3"/>
+          <w:kern w:val="0"/>
+          <w:sz w:val="24"/>
+          <w:szCs w:val="24"/>
+          <w14:ligatures w14:val="none"/>
+        </w:rPr>
+        <w:t>u</w:t>
+      </w:r>
+      <w:r>
+        <w:rPr>
+          <w:rFonts w:ascii="Times New Roman" w:eastAsia="Times New Roman" w:hAnsi="Times New Roman" w:cs="Times New Roman"/>
+          <w:color w:val="93A1A1"/>
+          <w:kern w:val="0"/>
+          <w:sz w:val="24"/>
+          <w:szCs w:val="24"/>
+          <w14:ligatures w14:val="none"/>
+        </w:rPr>
+        <w:t>:</w:t>
+      </w:r>
+      <w:r>
+        <w:rPr>
+          <w:rFonts w:ascii="Times New Roman" w:eastAsia="Times New Roman" w:hAnsi="Times New Roman" w:cs="Times New Roman"/>
+          <w:color w:val="FDF6E3"/>
+          <w:kern w:val="0"/>
+          <w:sz w:val="24"/>
+          <w:szCs w:val="24"/>
+          <w14:ligatures w14:val="none"/>
+        </w:rPr>
+        <w:t>User</w:t>
+      </w:r>
+      <w:r>
+        <w:rPr>
+          <w:rFonts w:ascii="Times New Roman" w:eastAsia="Times New Roman" w:hAnsi="Times New Roman" w:cs="Times New Roman"/>
+          <w:color w:val="93A1A1"/>
+          <w:kern w:val="0"/>
+          <w:sz w:val="24"/>
+          <w:szCs w:val="24"/>
+          <w14:ligatures w14:val="none"/>
+        </w:rPr>
+        <w:t>)-[:</w:t>
+      </w:r>
+      <w:r>
+        <w:rPr>
+          <w:rFonts w:ascii="Times New Roman" w:eastAsia="Times New Roman" w:hAnsi="Times New Roman" w:cs="Times New Roman"/>
+          <w:color w:val="FDF6E3"/>
+          <w:kern w:val="0"/>
+          <w:sz w:val="24"/>
+          <w:szCs w:val="24"/>
+          <w14:ligatures w14:val="none"/>
+        </w:rPr>
+        <w:t>Registered</w:t>
+      </w:r>
+      <w:r>
+        <w:rPr>
+          <w:rFonts w:ascii="Times New Roman" w:eastAsia="Times New Roman" w:hAnsi="Times New Roman" w:cs="Times New Roman"/>
+          <w:color w:val="93A1A1"/>
+          <w:kern w:val="0"/>
+          <w:sz w:val="24"/>
+          <w:szCs w:val="24"/>
+          <w14:ligatures w14:val="none"/>
+        </w:rPr>
+        <w:t>]-&gt;(</w:t>
+      </w:r>
+      <w:r>
+        <w:rPr>
+          <w:rFonts w:ascii="Times New Roman" w:eastAsia="Times New Roman" w:hAnsi="Times New Roman" w:cs="Times New Roman"/>
+          <w:color w:val="D4D4D4"/>
+          <w:kern w:val="0"/>
+          <w:sz w:val="24"/>
+          <w:szCs w:val="24"/>
+          <w14:ligatures w14:val="none"/>
+        </w:rPr>
+        <w:t>c</w:t>
+      </w:r>
+      <w:r>
+        <w:rPr>
+          <w:rFonts w:ascii="Times New Roman" w:eastAsia="Times New Roman" w:hAnsi="Times New Roman" w:cs="Times New Roman"/>
+          <w:color w:val="93A1A1"/>
+          <w:kern w:val="0"/>
+          <w:sz w:val="24"/>
+          <w:szCs w:val="24"/>
+          <w14:ligatures w14:val="none"/>
+        </w:rPr>
+        <w:t>:</w:t>
+      </w:r>
+      <w:r>
+        <w:rPr>
+          <w:rFonts w:ascii="Times New Roman" w:eastAsia="Times New Roman" w:hAnsi="Times New Roman" w:cs="Times New Roman"/>
+          <w:color w:val="FDF6E3"/>
+          <w:kern w:val="0"/>
+          <w:sz w:val="24"/>
+          <w:szCs w:val="24"/>
+          <w14:ligatures w14:val="none"/>
+        </w:rPr>
+        <w:t>CreditCard</w:t>
+      </w:r>
+      <w:r>
+        <w:rPr>
+          <w:rFonts w:ascii="Times New Roman" w:eastAsia="Times New Roman" w:hAnsi="Times New Roman" w:cs="Times New Roman"/>
+          <w:color w:val="93A1A1"/>
+          <w:kern w:val="0"/>
+          <w:sz w:val="24"/>
+          <w:szCs w:val="24"/>
+          <w14:ligatures w14:val="none"/>
+        </w:rPr>
+        <w:t>)-[:</w:t>
+      </w:r>
+      <w:r>
+        <w:rPr>
+          <w:rFonts w:ascii="Times New Roman" w:eastAsia="Times New Roman" w:hAnsi="Times New Roman" w:cs="Times New Roman"/>
+          <w:color w:val="FDF6E3"/>
+          <w:kern w:val="0"/>
+          <w:sz w:val="24"/>
+          <w:szCs w:val="24"/>
+          <w14:ligatures w14:val="none"/>
+        </w:rPr>
+        <w:t>PaidUsing</w:t>
+      </w:r>
+      <w:r>
+        <w:rPr>
+          <w:rFonts w:ascii="Times New Roman" w:eastAsia="Times New Roman" w:hAnsi="Times New Roman" w:cs="Times New Roman"/>
+          <w:color w:val="93A1A1"/>
+          <w:kern w:val="0"/>
+          <w:sz w:val="24"/>
+          <w:szCs w:val="24"/>
+          <w14:ligatures w14:val="none"/>
+        </w:rPr>
+        <w:t>]-&gt;(</w:t>
+      </w:r>
+      <w:r>
+        <w:rPr>
+          <w:rFonts w:ascii="Times New Roman" w:eastAsia="Times New Roman" w:hAnsi="Times New Roman" w:cs="Times New Roman"/>
+          <w:color w:val="FDF6E3"/>
+          <w:kern w:val="0"/>
+          <w:sz w:val="24"/>
+          <w:szCs w:val="24"/>
+          <w14:ligatures w14:val="none"/>
+        </w:rPr>
+        <w:t>o</w:t>
+      </w:r>
+      <w:r>
+        <w:rPr>
+          <w:rFonts w:ascii="Times New Roman" w:eastAsia="Times New Roman" w:hAnsi="Times New Roman" w:cs="Times New Roman"/>
+          <w:color w:val="93A1A1"/>
+          <w:kern w:val="0"/>
+          <w:sz w:val="24"/>
+          <w:szCs w:val="24"/>
+          <w14:ligatures w14:val="none"/>
+        </w:rPr>
+        <w:t>:</w:t>
+      </w:r>
+      <w:r>
+        <w:rPr>
+          <w:rFonts w:ascii="Times New Roman" w:eastAsia="Times New Roman" w:hAnsi="Times New Roman" w:cs="Times New Roman"/>
+          <w:color w:val="859900"/>
+          <w:kern w:val="0"/>
+          <w:sz w:val="24"/>
+          <w:szCs w:val="24"/>
+          <w14:ligatures w14:val="none"/>
+        </w:rPr>
+        <w:t>Order</w:t>
+      </w:r>
+      <w:r>
+        <w:rPr>
+          <w:rFonts w:ascii="Times New Roman" w:eastAsia="Times New Roman" w:hAnsi="Times New Roman" w:cs="Times New Roman"/>
+          <w:color w:val="93A1A1"/>
+          <w:kern w:val="0"/>
+          <w:sz w:val="24"/>
+          <w:szCs w:val="24"/>
+          <w14:ligatures w14:val="none"/>
+        </w:rPr>
+        <w:t>)&lt;-[:</w:t>
+      </w:r>
+      <w:r>
+        <w:rPr>
+          <w:rFonts w:ascii="Times New Roman" w:eastAsia="Times New Roman" w:hAnsi="Times New Roman" w:cs="Times New Roman"/>
+          <w:color w:val="859900"/>
+          <w:kern w:val="0"/>
+          <w:sz w:val="24"/>
+          <w:szCs w:val="24"/>
+          <w14:ligatures w14:val="none"/>
+        </w:rPr>
+        <w:t>Contains</w:t>
+      </w:r>
+      <w:r>
+        <w:rPr>
+          <w:rFonts w:ascii="Times New Roman" w:eastAsia="Times New Roman" w:hAnsi="Times New Roman" w:cs="Times New Roman"/>
+          <w:color w:val="93A1A1"/>
+          <w:kern w:val="0"/>
+          <w:sz w:val="24"/>
+          <w:szCs w:val="24"/>
+          <w14:ligatures w14:val="none"/>
+        </w:rPr>
+        <w:t>]-(</w:t>
+      </w:r>
+      <w:r>
+        <w:rPr>
+          <w:rFonts w:ascii="Times New Roman" w:eastAsia="Times New Roman" w:hAnsi="Times New Roman" w:cs="Times New Roman"/>
+          <w:color w:val="FDF6E3"/>
+          <w:kern w:val="0"/>
+          <w:sz w:val="24"/>
+          <w:szCs w:val="24"/>
+          <w14:ligatures w14:val="none"/>
+        </w:rPr>
+        <w:t>i</w:t>
+      </w:r>
+      <w:r>
+        <w:rPr>
+          <w:rFonts w:ascii="Times New Roman" w:eastAsia="Times New Roman" w:hAnsi="Times New Roman" w:cs="Times New Roman"/>
+          <w:color w:val="93A1A1"/>
+          <w:kern w:val="0"/>
+          <w:sz w:val="24"/>
+          <w:szCs w:val="24"/>
+          <w14:ligatures w14:val="none"/>
+        </w:rPr>
+        <w:t>:</w:t>
+      </w:r>
+      <w:r>
+        <w:rPr>
+          <w:rFonts w:ascii="Times New Roman" w:eastAsia="Times New Roman" w:hAnsi="Times New Roman" w:cs="Times New Roman"/>
+          <w:color w:val="FDF6E3"/>
+          <w:kern w:val="0"/>
+          <w:sz w:val="24"/>
+          <w:szCs w:val="24"/>
+          <w14:ligatures w14:val="none"/>
+        </w:rPr>
+        <w:t>Item</w:t>
+      </w:r>
+      <w:r>
+        <w:rPr>
+          <w:rFonts w:ascii="Times New Roman" w:eastAsia="Times New Roman" w:hAnsi="Times New Roman" w:cs="Times New Roman"/>
+          <w:color w:val="93A1A1"/>
+          <w:kern w:val="0"/>
+          <w:sz w:val="24"/>
+          <w:szCs w:val="24"/>
+          <w14:ligatures w14:val="none"/>
+        </w:rPr>
+        <w:t>)</w:t>
+      </w:r>
+    </w:p>
+    <w:p>
+      <w:pPr>
+        <w:shd w:val="clear" w:color="auto" w:fill="1E1E1E"/>
+        <w:spacing w:after="0" w:line="240" w:lineRule="auto"/>
+        <w:rPr>
+          <w:rFonts w:ascii="Times New Roman" w:eastAsia="Times New Roman" w:hAnsi="Times New Roman" w:cs="Times New Roman"/>
+          <w:color w:val="D4D4D4"/>
+          <w:kern w:val="0"/>
+          <w:sz w:val="24"/>
+          <w:szCs w:val="24"/>
+          <w14:ligatures w14:val="none"/>
+        </w:rPr>
+      </w:pPr>
+      <w:proofErr w:type="gramStart"/>
+      <w:r>
+        <w:rPr>
+          <w:rFonts w:ascii="Times New Roman" w:eastAsia="Times New Roman" w:hAnsi="Times New Roman" w:cs="Times New Roman"/>
+          <w:color w:val="859900"/>
+          <w:kern w:val="0"/>
+          <w:sz w:val="24"/>
+          <w:szCs w:val="24"/>
+          <w14:ligatures w14:val="none"/>
+        </w:rPr>
+        <w:t>where</w:t>
+      </w:r>
+      <w:proofErr w:type="gramEnd"/>
+      <w:r>
+        <w:rPr>
+          <w:rFonts w:ascii="Times New Roman" w:eastAsia="Times New Roman" w:hAnsi="Times New Roman" w:cs="Times New Roman"/>
+          <w:color w:val="FDF6E3"/>
+          <w:kern w:val="0"/>
+          <w:sz w:val="24"/>
+          <w:szCs w:val="24"/>
+          <w14:ligatures w14:val="none"/>
+        </w:rPr>
+        <w:t> </w:t>
+      </w:r>
+      <w:proofErr w:type="spellStart"/>
+      <w:r>
+        <w:rPr>
+          <w:rFonts w:ascii="Times New Roman" w:eastAsia="Times New Roman" w:hAnsi="Times New Roman" w:cs="Times New Roman"/>
+          <w:color w:val="FDF6E3"/>
+          <w:kern w:val="0"/>
+          <w:sz w:val="24"/>
+          <w:szCs w:val="24"/>
+          <w14:ligatures w14:val="none"/>
+        </w:rPr>
+        <w:t>i</w:t>
+      </w:r>
+      <w:r>
+        <w:rPr>
+          <w:rFonts w:ascii="Times New Roman" w:eastAsia="Times New Roman" w:hAnsi="Times New Roman" w:cs="Times New Roman"/>
+          <w:color w:val="93A1A1"/>
+          <w:kern w:val="0"/>
+          <w:sz w:val="24"/>
+          <w:szCs w:val="24"/>
+          <w14:ligatures w14:val="none"/>
+        </w:rPr>
+        <w:t>.</w:t>
+      </w:r>
+      <w:r>
+        <w:rPr>
+          <w:rFonts w:ascii="Times New Roman" w:eastAsia="Times New Roman" w:hAnsi="Times New Roman" w:cs="Times New Roman"/>
+          <w:color w:val="FDF6E3"/>
+          <w:kern w:val="0"/>
+          <w:sz w:val="24"/>
+          <w:szCs w:val="24"/>
+          <w14:ligatures w14:val="none"/>
+        </w:rPr>
+        <w:t>item_name</w:t>
+      </w:r>
+      <w:proofErr w:type="spellEnd"/>
+      <w:r>
+        <w:rPr>
+          <w:rFonts w:ascii="Times New Roman" w:eastAsia="Times New Roman" w:hAnsi="Times New Roman" w:cs="Times New Roman"/>
+          <w:color w:val="FDF6E3"/>
+          <w:kern w:val="0"/>
+          <w:sz w:val="24"/>
+          <w:szCs w:val="24"/>
+          <w14:ligatures w14:val="none"/>
+        </w:rPr>
+        <w:t> </w:t>
+      </w:r>
+      <w:r>
+        <w:rPr>
+          <w:rFonts w:ascii="Times New Roman" w:eastAsia="Times New Roman" w:hAnsi="Times New Roman" w:cs="Times New Roman"/>
+          <w:color w:val="93A1A1"/>
+          <w:kern w:val="0"/>
+          <w:sz w:val="24"/>
+          <w:szCs w:val="24"/>
+          <w14:ligatures w14:val="none"/>
+        </w:rPr>
+        <w:t>=</w:t>
+      </w:r>
+      <w:r>
+        <w:rPr>
+          <w:rFonts w:ascii="Times New Roman" w:eastAsia="Times New Roman" w:hAnsi="Times New Roman" w:cs="Times New Roman"/>
+          <w:color w:val="FDF6E3"/>
+          <w:kern w:val="0"/>
+          <w:sz w:val="24"/>
+          <w:szCs w:val="24"/>
+          <w14:ligatures w14:val="none"/>
+        </w:rPr>
+        <w:t> </w:t>
+      </w:r>
+      <w:r>
+        <w:rPr>
+          <w:rFonts w:ascii="Times New Roman" w:eastAsia="Times New Roman" w:hAnsi="Times New Roman" w:cs="Times New Roman"/>
+          <w:color w:val="B58900"/>
+          <w:kern w:val="0"/>
+          <w:sz w:val="24"/>
+          <w:szCs w:val="24"/>
+          <w14:ligatures w14:val="none"/>
+        </w:rPr>
+        <w:t>"beer"</w:t>
+      </w:r>
+    </w:p>
+    <w:p>
+      <w:pPr>
+        <w:shd w:val="clear" w:color="auto" w:fill="1E1E1E"/>
+        <w:spacing w:after="0" w:line="240" w:lineRule="auto"/>
+        <w:rPr>
+          <w:rFonts w:ascii="Times New Roman" w:eastAsia="Times New Roman" w:hAnsi="Times New Roman" w:cs="Times New Roman"/>
+          <w:color w:val="D4D4D4"/>
+          <w:kern w:val="0"/>
+          <w:sz w:val="24"/>
+          <w:szCs w:val="24"/>
+          <w14:ligatures w14:val="none"/>
+        </w:rPr>
+      </w:pPr>
+      <w:proofErr w:type="gramStart"/>
+      <w:r>
+        <w:rPr>
+          <w:rFonts w:ascii="Times New Roman" w:eastAsia="Times New Roman" w:hAnsi="Times New Roman" w:cs="Times New Roman"/>
+          <w:color w:val="859900"/>
+          <w:kern w:val="0"/>
+          <w:sz w:val="24"/>
+          <w:szCs w:val="24"/>
+          <w14:ligatures w14:val="none"/>
+        </w:rPr>
+        <w:t>return</w:t>
+      </w:r>
+      <w:proofErr w:type="gramEnd"/>
+      <w:r>
+        <w:rPr>
+          <w:rFonts w:ascii="Times New Roman" w:eastAsia="Times New Roman" w:hAnsi="Times New Roman" w:cs="Times New Roman"/>
+          <w:color w:val="FDF6E3"/>
+          <w:kern w:val="0"/>
+          <w:sz w:val="24"/>
+          <w:szCs w:val="24"/>
+          <w14:ligatures w14:val="none"/>
+        </w:rPr>
+        <w:t> </w:t>
+      </w:r>
+      <w:r>
+        <w:rPr>
+          <w:rFonts w:ascii="Times New Roman" w:eastAsia="Times New Roman" w:hAnsi="Times New Roman" w:cs="Times New Roman"/>
+          <w:color w:val="D4D4D4"/>
+          <w:kern w:val="0"/>
+          <w:sz w:val="24"/>
+          <w:szCs w:val="24"/>
+          <w14:ligatures w14:val="none"/>
+        </w:rPr>
+        <w:t>e</w:t>
+      </w:r>
+      <w:r>
+        <w:rPr>
+          <w:rFonts w:ascii="Times New Roman" w:eastAsia="Times New Roman" w:hAnsi="Times New Roman" w:cs="Times New Roman"/>
+          <w:color w:val="93A1A1"/>
+          <w:kern w:val="0"/>
+          <w:sz w:val="24"/>
+          <w:szCs w:val="24"/>
+          <w14:ligatures w14:val="none"/>
+        </w:rPr>
+        <w:t>.</w:t>
+      </w:r>
+      <w:r>
+        <w:rPr>
+          <w:rFonts w:ascii="Times New Roman" w:eastAsia="Times New Roman" w:hAnsi="Times New Roman" w:cs="Times New Roman"/>
+          <w:color w:val="D4D4D4"/>
+          <w:kern w:val="0"/>
+          <w:sz w:val="24"/>
+          <w:szCs w:val="24"/>
+          <w14:ligatures w14:val="none"/>
+        </w:rPr>
+        <w:t>e</w:t>
+      </w:r>
+      <w:r>
+        <w:rPr>
+          <w:rFonts w:ascii="Times New Roman" w:eastAsia="Times New Roman" w:hAnsi="Times New Roman" w:cs="Times New Roman"/>
+          <w:color w:val="93A1A1"/>
+          <w:kern w:val="0"/>
+          <w:sz w:val="24"/>
+          <w:szCs w:val="24"/>
+          <w14:ligatures w14:val="none"/>
+        </w:rPr>
+        <w:t>-</w:t>
+      </w:r>
+      <w:r>
+        <w:rPr>
+          <w:rFonts w:ascii="Times New Roman" w:eastAsia="Times New Roman" w:hAnsi="Times New Roman" w:cs="Times New Roman"/>
+          <w:color w:val="FDF6E3"/>
+          <w:kern w:val="0"/>
+          <w:sz w:val="24"/>
+          <w:szCs w:val="24"/>
+          <w14:ligatures w14:val="none"/>
+        </w:rPr>
+        <w:t>address</w:t>
+      </w:r>
+      <w:r>
+        <w:rPr>
+          <w:rFonts w:ascii="Times New Roman" w:eastAsia="Times New Roman" w:hAnsi="Times New Roman" w:cs="Times New Roman"/>
+          <w:color w:val="93A1A1"/>
+          <w:kern w:val="0"/>
+          <w:sz w:val="24"/>
+          <w:szCs w:val="24"/>
+          <w14:ligatures w14:val="none"/>
+        </w:rPr>
+        <w:t>,</w:t>
+      </w:r>
+      <w:r>
+        <w:rPr>
+          <w:rFonts w:ascii="Times New Roman" w:eastAsia="Times New Roman" w:hAnsi="Times New Roman" w:cs="Times New Roman"/>
+          <w:color w:val="FDF6E3"/>
+          <w:kern w:val="0"/>
+          <w:sz w:val="24"/>
+          <w:szCs w:val="24"/>
+          <w14:ligatures w14:val="none"/>
+        </w:rPr>
+        <w:t> </w:t>
+      </w:r>
+      <w:r>
+        <w:rPr>
+          <w:rFonts w:ascii="Times New Roman" w:eastAsia="Times New Roman" w:hAnsi="Times New Roman" w:cs="Times New Roman"/>
+          <w:color w:val="D4D4D4"/>
+          <w:kern w:val="0"/>
+          <w:sz w:val="24"/>
+          <w:szCs w:val="24"/>
+          <w14:ligatures w14:val="none"/>
+        </w:rPr>
+        <w:t>c</w:t>
+      </w:r>
+      <w:r>
+        <w:rPr>
+          <w:rFonts w:ascii="Times New Roman" w:eastAsia="Times New Roman" w:hAnsi="Times New Roman" w:cs="Times New Roman"/>
+          <w:color w:val="93A1A1"/>
+          <w:kern w:val="0"/>
+          <w:sz w:val="24"/>
+          <w:szCs w:val="24"/>
+          <w14:ligatures w14:val="none"/>
+        </w:rPr>
+        <w:t>.</w:t>
+      </w:r>
+      <w:r>
+        <w:rPr>
+          <w:rFonts w:ascii="Times New Roman" w:eastAsia="Times New Roman" w:hAnsi="Times New Roman" w:cs="Times New Roman"/>
+          <w:color w:val="FDF6E3"/>
+          <w:kern w:val="0"/>
+          <w:sz w:val="24"/>
+          <w:szCs w:val="24"/>
+          <w14:ligatures w14:val="none"/>
+        </w:rPr>
+        <w:t>cc_number </w:t>
+      </w:r>
+    </w:p>
+    <w:p>
+      <w:pPr>
+        <w:spacing w:line="240" w:lineRule="auto"/>
+        <w:rPr>
+          <w:u w:val="single"/>
+        </w:rPr>
+      </w:pPr>
+    </w:p>
+    <w:p>
+      <w:pPr>
+        <w:spacing w:line="240" w:lineRule="auto"/>
+        <w:jc w:val="center"/>
+        <w:rPr>
+          <w:b/>
+        </w:rPr>
+      </w:pPr>
+      <w:r>
+        <w:rPr>
+          <w:b/>
+        </w:rPr>
+        <w:t>Rolling Homework #2</w:t>
+      </w:r>
+    </w:p>
+    <w:p>
+      <w:pPr>
+        <w:spacing w:line="240" w:lineRule="auto"/>
+        <w:rPr>
+          <w:b/>
+        </w:rPr>
+      </w:pPr>
+      <w:r>
+        <w:rPr>
+          <w:b/>
+        </w:rPr>
+        <w:t>Problem</w:t>
+      </w:r>
+      <w:r>
+        <w:rPr>
+          <w:b/>
+        </w:rPr>
+        <w:t xml:space="preserve"> 1:</w:t>
+      </w:r>
+    </w:p>
+    <w:p>
+      <w:pPr>
+        <w:pStyle w:val="ListParagraph"/>
+        <w:numPr>
+          <w:ilvl w:val="0"/>
+          <w:numId w:val="1"/>
+        </w:numPr>
+        <w:spacing w:line="240" w:lineRule="auto"/>
+        <w:rPr>
+          <w:b/>
+        </w:rPr>
+      </w:pPr>
+      <w:r>
+        <w:rPr>
+          <w:b/>
+        </w:rPr>
+        <w:t>Question 1:</w:t>
+      </w:r>
+    </w:p>
+    <w:p>
+      <w:pPr>
+        <w:spacing w:line="200" w:lineRule="exact"/>
+        <w:ind w:left="360"/>
+      </w:pPr>
+      <w:r>
+        <w:t>SELECT P.pID, P.p-city, W.cID</w:t>
+      </w:r>
+    </w:p>
+    <w:p>
+      <w:pPr>
+        <w:spacing w:line="200" w:lineRule="exact"/>
+        <w:ind w:left="360"/>
+      </w:pPr>
+      <w:r>
+        <w:t>FROM Person P</w:t>
+      </w:r>
+    </w:p>
+    <w:p>
+      <w:pPr>
+        <w:spacing w:line="200" w:lineRule="exact"/>
+        <w:ind w:left="360"/>
+      </w:pPr>
+      <w:r>
+        <w:t>JOIN Works-for W ON P.pID = W.pID</w:t>
+      </w:r>
+    </w:p>
+    <w:p>
+      <w:pPr>
+        <w:spacing w:line="200" w:lineRule="exact"/>
+        <w:ind w:left="360"/>
+      </w:pPr>
+      <w:r>
+        <w:t>JOIN Company C ON W.cID = C.cID</w:t>
+      </w:r>
+    </w:p>
+    <w:p>
+      <w:pPr>
+        <w:spacing w:line="200" w:lineRule="exact"/>
+        <w:ind w:left="360"/>
+      </w:pPr>
+      <w:r>
+        <w:t>JOIN Building B1 ON P.p-address = B1.b-address AND P.p-city = B1.b-city</w:t>
+      </w:r>
+    </w:p>
+    <w:p>
+      <w:pPr>
+        <w:spacing w:line="200" w:lineRule="exact"/>
+        <w:ind w:left="360"/>
+      </w:pPr>
+      <w:r>
+        <w:t>JOIN Building B2 ON C.c-address = B2.b-address AND C.c-city = B2.b-city</w:t>
+      </w:r>
+    </w:p>
+    <w:p>
+      <w:pPr>
+        <w:spacing w:line="200" w:lineRule="exact"/>
+        <w:ind w:left="360"/>
+      </w:pPr>
+      <w:r>
+        <w:t xml:space="preserve">WHERE P.age &gt; 35 </w:t>
+      </w:r>
+    </w:p>
+    <w:p>
+      <w:pPr>
+        <w:spacing w:line="200" w:lineRule="exact"/>
+        <w:ind w:left="360"/>
+      </w:pPr>
+      <w:r>
+        <w:t>AND P.p-city = C.c-city</w:t>
+      </w:r>
+    </w:p>
+    <w:p>
+      <w:pPr>
+        <w:spacing w:line="200" w:lineRule="exact"/>
+        <w:ind w:left="360"/>
+        <w:rPr>
+          <w:b/>
+        </w:rPr>
+      </w:pPr>
+      <w:r>
+        <w:t>AND ST_</w:t>
+      </w:r>
+      <w:proofErr w:type="gramStart"/>
+      <w:r>
+        <w:t>Distance(</w:t>
+      </w:r>
+      <w:proofErr w:type="spellStart"/>
+      <w:proofErr w:type="gramEnd"/>
+      <w:r>
+        <w:t>ST_Centroid</w:t>
+      </w:r>
+      <w:proofErr w:type="spellEnd"/>
+      <w:r>
+        <w:t xml:space="preserve">(B1.floorPlan), </w:t>
+      </w:r>
+      <w:proofErr w:type="spellStart"/>
+      <w:r>
+        <w:t>ST_Centroid</w:t>
+      </w:r>
+      <w:proofErr w:type="spellEnd"/>
+      <w:r>
+        <w:t>(B2.floorPlan)) &lt; 5*1609.34;  --5 miles to meters</w:t>
+      </w:r>
+      <w:r>
+        <w:rPr>
+          <w:b/>
+        </w:rPr>
+        <w:t xml:space="preserve"> </w:t>
+      </w:r>
+    </w:p>
+    <w:p>
+      <w:pPr>
+        <w:pStyle w:val="ListParagraph"/>
+        <w:numPr>
+          <w:ilvl w:val="0"/>
+          <w:numId w:val="1"/>
+        </w:numPr>
+        <w:spacing w:line="240" w:lineRule="auto"/>
+        <w:rPr>
+          <w:b/>
+        </w:rPr>
+      </w:pPr>
+      <w:r>
+        <w:rPr>
+          <w:b/>
+        </w:rPr>
+        <w:t>Question 2:</w:t>
+      </w:r>
+    </w:p>
+    <w:p>
+      <w:pPr>
+        <w:spacing w:line="200" w:lineRule="exact"/>
+        <w:ind w:left="360"/>
+      </w:pPr>
+      <w:r>
+        <w:t>SELECT R.rID</w:t>
+      </w:r>
+    </w:p>
+    <w:p>
+      <w:pPr>
+        <w:spacing w:line="200" w:lineRule="exact"/>
+        <w:ind w:left="360"/>
+      </w:pPr>
+      <w:r>
+        <w:t>FROM RoadNet R</w:t>
+      </w:r>
+    </w:p>
+    <w:p>
+      <w:pPr>
+        <w:spacing w:line="200" w:lineRule="exact"/>
+        <w:ind w:left="360"/>
+      </w:pPr>
+      <w:r>
+        <w:t>JOIN Cities C ON ST_</w:t>
+      </w:r>
+      <w:proofErr w:type="gramStart"/>
+      <w:r>
+        <w:t>Intersects(</w:t>
+      </w:r>
+      <w:proofErr w:type="gramEnd"/>
+      <w:r>
+        <w:t>R.segments, C.cityBoundary)</w:t>
+      </w:r>
+    </w:p>
+    <w:p>
+      <w:pPr>
+        <w:spacing w:line="200" w:lineRule="exact"/>
+        <w:ind w:left="360"/>
+      </w:pPr>
+      <w:r>
+        <w:t>WHERE R.category = 'highway'</w:t>
+      </w:r>
+    </w:p>
+    <w:p>
+      <w:pPr>
+        <w:spacing w:line="200" w:lineRule="exact"/>
+        <w:ind w:left="360"/>
+      </w:pPr>
+      <w:r>
+        <w:t>AND (</w:t>
+      </w:r>
+    </w:p>
+    <w:p>
+      <w:pPr>
+        <w:spacing w:line="200" w:lineRule="exact"/>
+        <w:ind w:left="360"/>
+      </w:pPr>
+      <w:r>
+        <w:t xml:space="preserve">    SELECT </w:t>
+      </w:r>
+      <w:proofErr w:type="gramStart"/>
+      <w:r>
+        <w:t>SUM(</w:t>
+      </w:r>
+      <w:proofErr w:type="gramEnd"/>
+      <w:r>
+        <w:t>ST_Area(</w:t>
+      </w:r>
+      <w:proofErr w:type="spellStart"/>
+      <w:r>
+        <w:t>B.floorPlan</w:t>
+      </w:r>
+      <w:proofErr w:type="spellEnd"/>
+      <w:r>
+        <w:t>))</w:t>
+      </w:r>
+    </w:p>
+    <w:p>
+      <w:pPr>
+        <w:spacing w:line="200" w:lineRule="exact"/>
+        <w:ind w:left="360"/>
+      </w:pPr>
+      <w:r>
+        <w:t xml:space="preserve">    FROM Stores S</w:t>
+      </w:r>
+    </w:p>
+    <w:p>
+      <w:pPr>
+        <w:spacing w:line="200" w:lineRule="exact"/>
+        <w:ind w:left="360"/>
+      </w:pPr>
+      <w:r>
+        <w:t xml:space="preserve">    JOIN Building B ON S.s-address = </w:t>
+      </w:r>
+      <w:proofErr w:type="spellStart"/>
+      <w:r>
+        <w:t>B.b</w:t>
+      </w:r>
+      <w:proofErr w:type="spellEnd"/>
+      <w:r>
+        <w:t xml:space="preserve">-address AND S.s-city = </w:t>
+      </w:r>
+      <w:proofErr w:type="spellStart"/>
+      <w:r>
+        <w:t>B.b</w:t>
+      </w:r>
+      <w:proofErr w:type="spellEnd"/>
+      <w:r>
+        <w:t>-city</w:t>
+      </w:r>
+    </w:p>
+    <w:p>
+      <w:pPr>
+        <w:spacing w:line="200" w:lineRule="exact"/>
+        <w:ind w:left="360"/>
+      </w:pPr>
+      <w:r>
+        <w:t xml:space="preserve">    WHERE S.s-city = C.cityName</w:t>
+      </w:r>
+    </w:p>
+    <w:p>
+      <w:pPr>
+        <w:spacing w:line="200" w:lineRule="exact"/>
+        <w:ind w:left="360"/>
+      </w:pPr>
+      <w:r>
+        <w:t>) &gt; 5*2589988.1103</w:t>
+      </w:r>
+      <w:proofErr w:type="gramStart"/>
+      <w:r>
+        <w:t>;  --</w:t>
+      </w:r>
+      <w:proofErr w:type="gramEnd"/>
+      <w:r>
+        <w:t>5 square miles to square meters</w:t>
+      </w:r>
+    </w:p>
+    <w:p>
+      <w:pPr>
+        <w:spacing w:line="240" w:lineRule="auto"/>
+        <w:rPr>
+          <w:b/>
+        </w:rPr>
+      </w:pPr>
+      <w:r>
+        <w:rPr>
+          <w:b/>
+        </w:rPr>
+        <w:lastRenderedPageBreak/>
+        <w:t>Problem</w:t>
+      </w:r>
+      <w:r>
+        <w:rPr>
+          <w:b/>
+        </w:rPr>
+        <w:t xml:space="preserve"> 2:</w:t>
+      </w:r>
+    </w:p>
+    <w:p>
+      <w:pPr>
+        <w:spacing w:line="240" w:lineRule="auto"/>
+        <w:rPr>
+          <w:b/>
+        </w:rPr>
+      </w:pPr>
+      <w:r>
+        <w:rPr>
+          <w:b/>
+        </w:rPr>
+        <w:pict w14:anchorId="037BE917">
+          <v:shapetype id="_x0000_t75" coordsize="21600,21600" o:spt="75" o:preferrelative="t" path="m@4@5l@4@11@9@11@9@5xe" filled="f" stroked="f">
+            <v:stroke joinstyle="miter"/>
+            <v:formulas>
+              <v:f eqn="if lineDrawn pixelLineWidth 0"/>
+              <v:f eqn="sum @0 1 0"/>
+              <v:f eqn="sum 0 0 @1"/>
+              <v:f eqn="prod @2 1 2"/>
+              <v:f eqn="prod @3 21600 pixelWidth"/>
+              <v:f eqn="prod @3 21600 pixelHeight"/>
+              <v:f eqn="sum @0 0 1"/>
+              <v:f eqn="prod @6 1 2"/>
+              <v:f eqn="prod @7 21600 pixelWidth"/>
+              <v:f eqn="sum @8 21600 0"/>
+              <v:f eqn="prod @7 21600 pixelHeight"/>
+              <v:f eqn="sum @10 21600 0"/>
+            </v:formulas>
+            <v:path o:extrusionok="f" gradientshapeok="t" o:connecttype="rect"/>
+            <o:lock v:ext="edit" aspectratio="t"/>
+          </v:shapetype>
+          <v:shape id="_x0000_i1025" type="#_x0000_t75" style="width:468pt;height:413.65pt">
+            <v:imagedata r:id="rId6" o:title="Quadtree_screenshot"/>
+          </v:shape>
+        </w:pict>
+      </w:r>
       <w:bookmarkStart w:id="0" w:name="_GoBack"/>
       <w:bookmarkEnd w:id="0"/>
     </w:p>
     <w:p>
       <w:pPr>
         <w:spacing w:line="240" w:lineRule="auto"/>
-        <w:rPr>
-          <w:i/>
-          <w:u w:val="single"/>
-        </w:rPr>
-      </w:pPr>
-      <w:r>
-        <w:rPr>
-          <w:i/>
-          <w:u w:val="single"/>
-        </w:rPr>
-        <w:t>Retrieve the email addresses and the credit card numbers of customers who have purchased beer</w:t>
-      </w:r>
-      <w:r>
-        <w:rPr>
-          <w:i/>
-          <w:u w:val="single"/>
-        </w:rPr>
-        <w:t>:</w:t>
-      </w:r>
-    </w:p>
-    <w:p>
-      <w:pPr>
-        <w:shd w:val="clear" w:color="auto" w:fill="1E1E1E"/>
-        <w:spacing w:after="0" w:line="240" w:lineRule="auto"/>
-        <w:rPr>
-          <w:rFonts w:ascii="Times New Roman" w:eastAsia="Times New Roman" w:hAnsi="Times New Roman" w:cs="Times New Roman"/>
-          <w:color w:val="D4D4D4"/>
-          <w:kern w:val="0"/>
-          <w:sz w:val="24"/>
-          <w:szCs w:val="24"/>
-          <w14:ligatures w14:val="none"/>
-        </w:rPr>
-      </w:pPr>
-      <w:r>
-        <w:rPr>
-          <w:rFonts w:ascii="Times New Roman" w:eastAsia="Times New Roman" w:hAnsi="Times New Roman" w:cs="Times New Roman"/>
-          <w:color w:val="859900"/>
-          <w:kern w:val="0"/>
-          <w:sz w:val="24"/>
-          <w:szCs w:val="24"/>
-          <w14:ligatures w14:val="none"/>
-        </w:rPr>
-        <w:t>match</w:t>
-      </w:r>
-      <w:r>
-        <w:rPr>
-          <w:rFonts w:ascii="Times New Roman" w:eastAsia="Times New Roman" w:hAnsi="Times New Roman" w:cs="Times New Roman"/>
-          <w:color w:val="FDF6E3"/>
-          <w:kern w:val="0"/>
-          <w:sz w:val="24"/>
-          <w:szCs w:val="24"/>
-          <w14:ligatures w14:val="none"/>
-        </w:rPr>
-        <w:t> </w:t>
-      </w:r>
-      <w:r>
-        <w:rPr>
-          <w:rFonts w:ascii="Times New Roman" w:eastAsia="Times New Roman" w:hAnsi="Times New Roman" w:cs="Times New Roman"/>
-          <w:color w:val="93A1A1"/>
-          <w:kern w:val="0"/>
-          <w:sz w:val="24"/>
-          <w:szCs w:val="24"/>
-          <w14:ligatures w14:val="none"/>
-        </w:rPr>
-        <w:t>(</w:t>
-      </w:r>
-      <w:r>
-        <w:rPr>
-          <w:rFonts w:ascii="Times New Roman" w:eastAsia="Times New Roman" w:hAnsi="Times New Roman" w:cs="Times New Roman"/>
-          <w:color w:val="D4D4D4"/>
-          <w:kern w:val="0"/>
-          <w:sz w:val="24"/>
-          <w:szCs w:val="24"/>
-          <w14:ligatures w14:val="none"/>
-        </w:rPr>
-        <w:t>e</w:t>
-      </w:r>
-      <w:r>
-        <w:rPr>
-          <w:rFonts w:ascii="Times New Roman" w:eastAsia="Times New Roman" w:hAnsi="Times New Roman" w:cs="Times New Roman"/>
-          <w:color w:val="93A1A1"/>
-          <w:kern w:val="0"/>
-          <w:sz w:val="24"/>
-          <w:szCs w:val="24"/>
-          <w14:ligatures w14:val="none"/>
-        </w:rPr>
-        <w:t>:</w:t>
-      </w:r>
-      <w:r>
-        <w:rPr>
-          <w:rFonts w:ascii="Times New Roman" w:eastAsia="Times New Roman" w:hAnsi="Times New Roman" w:cs="Times New Roman"/>
-          <w:color w:val="FDF6E3"/>
-          <w:kern w:val="0"/>
-          <w:sz w:val="24"/>
-          <w:szCs w:val="24"/>
-          <w14:ligatures w14:val="none"/>
-        </w:rPr>
-        <w:t>Email</w:t>
-      </w:r>
-      <w:r>
-        <w:rPr>
-          <w:rFonts w:ascii="Times New Roman" w:eastAsia="Times New Roman" w:hAnsi="Times New Roman" w:cs="Times New Roman"/>
-          <w:color w:val="93A1A1"/>
-          <w:kern w:val="0"/>
-          <w:sz w:val="24"/>
-          <w:szCs w:val="24"/>
-          <w14:ligatures w14:val="none"/>
-        </w:rPr>
-        <w:t>)-[:</w:t>
-      </w:r>
-      <w:r>
-        <w:rPr>
-          <w:rFonts w:ascii="Times New Roman" w:eastAsia="Times New Roman" w:hAnsi="Times New Roman" w:cs="Times New Roman"/>
-          <w:color w:val="FDF6E3"/>
-          <w:kern w:val="0"/>
-          <w:sz w:val="24"/>
-          <w:szCs w:val="24"/>
-          <w14:ligatures w14:val="none"/>
-        </w:rPr>
-        <w:t>SignedUpWith</w:t>
-      </w:r>
-      <w:r>
-        <w:rPr>
-          <w:rFonts w:ascii="Times New Roman" w:eastAsia="Times New Roman" w:hAnsi="Times New Roman" w:cs="Times New Roman"/>
-          <w:color w:val="93A1A1"/>
-          <w:kern w:val="0"/>
-          <w:sz w:val="24"/>
-          <w:szCs w:val="24"/>
-          <w14:ligatures w14:val="none"/>
-        </w:rPr>
-        <w:t>]-&gt;(</w:t>
-      </w:r>
-      <w:r>
-        <w:rPr>
-          <w:rFonts w:ascii="Times New Roman" w:eastAsia="Times New Roman" w:hAnsi="Times New Roman" w:cs="Times New Roman"/>
-          <w:color w:val="FDF6E3"/>
-          <w:kern w:val="0"/>
-          <w:sz w:val="24"/>
-          <w:szCs w:val="24"/>
-          <w14:ligatures w14:val="none"/>
-        </w:rPr>
-        <w:t>u</w:t>
-      </w:r>
-      <w:r>
-        <w:rPr>
-          <w:rFonts w:ascii="Times New Roman" w:eastAsia="Times New Roman" w:hAnsi="Times New Roman" w:cs="Times New Roman"/>
-          <w:color w:val="93A1A1"/>
-          <w:kern w:val="0"/>
-          <w:sz w:val="24"/>
-          <w:szCs w:val="24"/>
-          <w14:ligatures w14:val="none"/>
-        </w:rPr>
-        <w:t>:</w:t>
-      </w:r>
-      <w:r>
-        <w:rPr>
-          <w:rFonts w:ascii="Times New Roman" w:eastAsia="Times New Roman" w:hAnsi="Times New Roman" w:cs="Times New Roman"/>
-          <w:color w:val="FDF6E3"/>
-          <w:kern w:val="0"/>
-          <w:sz w:val="24"/>
-          <w:szCs w:val="24"/>
-          <w14:ligatures w14:val="none"/>
-        </w:rPr>
-        <w:t>User</w:t>
-      </w:r>
-      <w:r>
-        <w:rPr>
-          <w:rFonts w:ascii="Times New Roman" w:eastAsia="Times New Roman" w:hAnsi="Times New Roman" w:cs="Times New Roman"/>
-          <w:color w:val="93A1A1"/>
-          <w:kern w:val="0"/>
-          <w:sz w:val="24"/>
-          <w:szCs w:val="24"/>
-          <w14:ligatures w14:val="none"/>
-        </w:rPr>
-        <w:t>)-[:</w:t>
-      </w:r>
-      <w:r>
-        <w:rPr>
-          <w:rFonts w:ascii="Times New Roman" w:eastAsia="Times New Roman" w:hAnsi="Times New Roman" w:cs="Times New Roman"/>
-          <w:color w:val="FDF6E3"/>
-          <w:kern w:val="0"/>
-          <w:sz w:val="24"/>
-          <w:szCs w:val="24"/>
-          <w14:ligatures w14:val="none"/>
-        </w:rPr>
-        <w:t>Registered</w:t>
-      </w:r>
-      <w:r>
-        <w:rPr>
-          <w:rFonts w:ascii="Times New Roman" w:eastAsia="Times New Roman" w:hAnsi="Times New Roman" w:cs="Times New Roman"/>
-          <w:color w:val="93A1A1"/>
-          <w:kern w:val="0"/>
-          <w:sz w:val="24"/>
-          <w:szCs w:val="24"/>
-          <w14:ligatures w14:val="none"/>
-        </w:rPr>
-        <w:t>]-&gt;(</w:t>
-      </w:r>
-      <w:r>
-        <w:rPr>
-          <w:rFonts w:ascii="Times New Roman" w:eastAsia="Times New Roman" w:hAnsi="Times New Roman" w:cs="Times New Roman"/>
-          <w:color w:val="D4D4D4"/>
-          <w:kern w:val="0"/>
-          <w:sz w:val="24"/>
-          <w:szCs w:val="24"/>
-          <w14:ligatures w14:val="none"/>
-        </w:rPr>
-        <w:t>c</w:t>
-      </w:r>
-      <w:r>
-        <w:rPr>
-          <w:rFonts w:ascii="Times New Roman" w:eastAsia="Times New Roman" w:hAnsi="Times New Roman" w:cs="Times New Roman"/>
-          <w:color w:val="93A1A1"/>
-          <w:kern w:val="0"/>
-          <w:sz w:val="24"/>
-          <w:szCs w:val="24"/>
-          <w14:ligatures w14:val="none"/>
-        </w:rPr>
-        <w:t>:</w:t>
-      </w:r>
-      <w:r>
-        <w:rPr>
-          <w:rFonts w:ascii="Times New Roman" w:eastAsia="Times New Roman" w:hAnsi="Times New Roman" w:cs="Times New Roman"/>
-          <w:color w:val="FDF6E3"/>
-          <w:kern w:val="0"/>
-          <w:sz w:val="24"/>
-          <w:szCs w:val="24"/>
-          <w14:ligatures w14:val="none"/>
-        </w:rPr>
-        <w:t>CreditCard</w:t>
-      </w:r>
-      <w:r>
-        <w:rPr>
-          <w:rFonts w:ascii="Times New Roman" w:eastAsia="Times New Roman" w:hAnsi="Times New Roman" w:cs="Times New Roman"/>
-          <w:color w:val="93A1A1"/>
-          <w:kern w:val="0"/>
-          <w:sz w:val="24"/>
-          <w:szCs w:val="24"/>
-          <w14:ligatures w14:val="none"/>
-        </w:rPr>
-        <w:t>)-[:</w:t>
-      </w:r>
-      <w:r>
-        <w:rPr>
-          <w:rFonts w:ascii="Times New Roman" w:eastAsia="Times New Roman" w:hAnsi="Times New Roman" w:cs="Times New Roman"/>
-          <w:color w:val="FDF6E3"/>
-          <w:kern w:val="0"/>
-          <w:sz w:val="24"/>
-          <w:szCs w:val="24"/>
-          <w14:ligatures w14:val="none"/>
-        </w:rPr>
-        <w:t>PaidUsing</w:t>
-      </w:r>
-      <w:r>
-        <w:rPr>
-          <w:rFonts w:ascii="Times New Roman" w:eastAsia="Times New Roman" w:hAnsi="Times New Roman" w:cs="Times New Roman"/>
-          <w:color w:val="93A1A1"/>
-          <w:kern w:val="0"/>
-          <w:sz w:val="24"/>
-          <w:szCs w:val="24"/>
-          <w14:ligatures w14:val="none"/>
-        </w:rPr>
-        <w:t>]-&gt;(</w:t>
-      </w:r>
-      <w:r>
-        <w:rPr>
-          <w:rFonts w:ascii="Times New Roman" w:eastAsia="Times New Roman" w:hAnsi="Times New Roman" w:cs="Times New Roman"/>
-          <w:color w:val="FDF6E3"/>
-          <w:kern w:val="0"/>
-          <w:sz w:val="24"/>
-          <w:szCs w:val="24"/>
-          <w14:ligatures w14:val="none"/>
-        </w:rPr>
-        <w:t>o</w:t>
-      </w:r>
-      <w:r>
-        <w:rPr>
-          <w:rFonts w:ascii="Times New Roman" w:eastAsia="Times New Roman" w:hAnsi="Times New Roman" w:cs="Times New Roman"/>
-          <w:color w:val="93A1A1"/>
-          <w:kern w:val="0"/>
-          <w:sz w:val="24"/>
-          <w:szCs w:val="24"/>
-          <w14:ligatures w14:val="none"/>
-        </w:rPr>
-        <w:t>:</w:t>
-      </w:r>
-      <w:r>
-        <w:rPr>
-          <w:rFonts w:ascii="Times New Roman" w:eastAsia="Times New Roman" w:hAnsi="Times New Roman" w:cs="Times New Roman"/>
-          <w:color w:val="859900"/>
-          <w:kern w:val="0"/>
-          <w:sz w:val="24"/>
-          <w:szCs w:val="24"/>
-          <w14:ligatures w14:val="none"/>
-        </w:rPr>
-        <w:t>Order</w:t>
-      </w:r>
-      <w:r>
-        <w:rPr>
-          <w:rFonts w:ascii="Times New Roman" w:eastAsia="Times New Roman" w:hAnsi="Times New Roman" w:cs="Times New Roman"/>
-          <w:color w:val="93A1A1"/>
-          <w:kern w:val="0"/>
-          <w:sz w:val="24"/>
-          <w:szCs w:val="24"/>
-          <w14:ligatures w14:val="none"/>
-        </w:rPr>
-        <w:t>)&lt;-[:</w:t>
-      </w:r>
-      <w:r>
-        <w:rPr>
-          <w:rFonts w:ascii="Times New Roman" w:eastAsia="Times New Roman" w:hAnsi="Times New Roman" w:cs="Times New Roman"/>
-          <w:color w:val="859900"/>
-          <w:kern w:val="0"/>
-          <w:sz w:val="24"/>
-          <w:szCs w:val="24"/>
-          <w14:ligatures w14:val="none"/>
-        </w:rPr>
-        <w:t>Contains</w:t>
-      </w:r>
-      <w:r>
-        <w:rPr>
-          <w:rFonts w:ascii="Times New Roman" w:eastAsia="Times New Roman" w:hAnsi="Times New Roman" w:cs="Times New Roman"/>
-          <w:color w:val="93A1A1"/>
-          <w:kern w:val="0"/>
-          <w:sz w:val="24"/>
-          <w:szCs w:val="24"/>
-          <w14:ligatures w14:val="none"/>
-        </w:rPr>
-        <w:t>]-(</w:t>
-      </w:r>
-      <w:r>
-        <w:rPr>
-          <w:rFonts w:ascii="Times New Roman" w:eastAsia="Times New Roman" w:hAnsi="Times New Roman" w:cs="Times New Roman"/>
-          <w:color w:val="FDF6E3"/>
-          <w:kern w:val="0"/>
-          <w:sz w:val="24"/>
-          <w:szCs w:val="24"/>
-          <w14:ligatures w14:val="none"/>
-        </w:rPr>
-        <w:t>i</w:t>
-      </w:r>
-      <w:r>
-        <w:rPr>
-          <w:rFonts w:ascii="Times New Roman" w:eastAsia="Times New Roman" w:hAnsi="Times New Roman" w:cs="Times New Roman"/>
-          <w:color w:val="93A1A1"/>
-          <w:kern w:val="0"/>
-          <w:sz w:val="24"/>
-          <w:szCs w:val="24"/>
-          <w14:ligatures w14:val="none"/>
-        </w:rPr>
-        <w:t>:</w:t>
-      </w:r>
-      <w:r>
-        <w:rPr>
-          <w:rFonts w:ascii="Times New Roman" w:eastAsia="Times New Roman" w:hAnsi="Times New Roman" w:cs="Times New Roman"/>
-          <w:color w:val="FDF6E3"/>
-          <w:kern w:val="0"/>
-          <w:sz w:val="24"/>
-          <w:szCs w:val="24"/>
-          <w14:ligatures w14:val="none"/>
-        </w:rPr>
-        <w:t>Item</w:t>
-      </w:r>
-      <w:r>
-        <w:rPr>
-          <w:rFonts w:ascii="Times New Roman" w:eastAsia="Times New Roman" w:hAnsi="Times New Roman" w:cs="Times New Roman"/>
-          <w:color w:val="93A1A1"/>
-          <w:kern w:val="0"/>
-          <w:sz w:val="24"/>
-          <w:szCs w:val="24"/>
-          <w14:ligatures w14:val="none"/>
-        </w:rPr>
-        <w:t>)</w:t>
-      </w:r>
-    </w:p>
-    <w:p>
-      <w:pPr>
-        <w:shd w:val="clear" w:color="auto" w:fill="1E1E1E"/>
-        <w:spacing w:after="0" w:line="240" w:lineRule="auto"/>
-        <w:rPr>
-          <w:rFonts w:ascii="Times New Roman" w:eastAsia="Times New Roman" w:hAnsi="Times New Roman" w:cs="Times New Roman"/>
-          <w:color w:val="D4D4D4"/>
-          <w:kern w:val="0"/>
-          <w:sz w:val="24"/>
-          <w:szCs w:val="24"/>
-          <w14:ligatures w14:val="none"/>
-        </w:rPr>
-      </w:pPr>
-      <w:proofErr w:type="gramStart"/>
-      <w:r>
-        <w:rPr>
-          <w:rFonts w:ascii="Times New Roman" w:eastAsia="Times New Roman" w:hAnsi="Times New Roman" w:cs="Times New Roman"/>
-          <w:color w:val="859900"/>
-          <w:kern w:val="0"/>
-          <w:sz w:val="24"/>
-          <w:szCs w:val="24"/>
-          <w14:ligatures w14:val="none"/>
-        </w:rPr>
-        <w:t>where</w:t>
-      </w:r>
-      <w:proofErr w:type="gramEnd"/>
-      <w:r>
-        <w:rPr>
-          <w:rFonts w:ascii="Times New Roman" w:eastAsia="Times New Roman" w:hAnsi="Times New Roman" w:cs="Times New Roman"/>
-          <w:color w:val="FDF6E3"/>
-          <w:kern w:val="0"/>
-          <w:sz w:val="24"/>
-          <w:szCs w:val="24"/>
-          <w14:ligatures w14:val="none"/>
-        </w:rPr>
-        <w:t> </w:t>
-      </w:r>
-      <w:proofErr w:type="spellStart"/>
-      <w:r>
-        <w:rPr>
-          <w:rFonts w:ascii="Times New Roman" w:eastAsia="Times New Roman" w:hAnsi="Times New Roman" w:cs="Times New Roman"/>
-          <w:color w:val="FDF6E3"/>
-          <w:kern w:val="0"/>
-          <w:sz w:val="24"/>
-          <w:szCs w:val="24"/>
-          <w14:ligatures w14:val="none"/>
-        </w:rPr>
-        <w:t>i</w:t>
-      </w:r>
-      <w:r>
-        <w:rPr>
-          <w:rFonts w:ascii="Times New Roman" w:eastAsia="Times New Roman" w:hAnsi="Times New Roman" w:cs="Times New Roman"/>
-          <w:color w:val="93A1A1"/>
-          <w:kern w:val="0"/>
-          <w:sz w:val="24"/>
-          <w:szCs w:val="24"/>
-          <w14:ligatures w14:val="none"/>
-        </w:rPr>
-        <w:t>.</w:t>
-      </w:r>
-      <w:r>
-        <w:rPr>
-          <w:rFonts w:ascii="Times New Roman" w:eastAsia="Times New Roman" w:hAnsi="Times New Roman" w:cs="Times New Roman"/>
-          <w:color w:val="FDF6E3"/>
-          <w:kern w:val="0"/>
-          <w:sz w:val="24"/>
-          <w:szCs w:val="24"/>
-          <w14:ligatures w14:val="none"/>
-        </w:rPr>
-        <w:t>item_name</w:t>
-      </w:r>
-      <w:proofErr w:type="spellEnd"/>
-      <w:r>
-        <w:rPr>
-          <w:rFonts w:ascii="Times New Roman" w:eastAsia="Times New Roman" w:hAnsi="Times New Roman" w:cs="Times New Roman"/>
-          <w:color w:val="FDF6E3"/>
-          <w:kern w:val="0"/>
-          <w:sz w:val="24"/>
-          <w:szCs w:val="24"/>
-          <w14:ligatures w14:val="none"/>
-        </w:rPr>
-        <w:t> </w:t>
-      </w:r>
-      <w:r>
-        <w:rPr>
-          <w:rFonts w:ascii="Times New Roman" w:eastAsia="Times New Roman" w:hAnsi="Times New Roman" w:cs="Times New Roman"/>
-          <w:color w:val="93A1A1"/>
-          <w:kern w:val="0"/>
-          <w:sz w:val="24"/>
-          <w:szCs w:val="24"/>
-          <w14:ligatures w14:val="none"/>
-        </w:rPr>
-        <w:t>=</w:t>
-      </w:r>
-      <w:r>
-        <w:rPr>
-          <w:rFonts w:ascii="Times New Roman" w:eastAsia="Times New Roman" w:hAnsi="Times New Roman" w:cs="Times New Roman"/>
-          <w:color w:val="FDF6E3"/>
-          <w:kern w:val="0"/>
-          <w:sz w:val="24"/>
-          <w:szCs w:val="24"/>
-          <w14:ligatures w14:val="none"/>
-        </w:rPr>
-        <w:t> </w:t>
-      </w:r>
-      <w:r>
-        <w:rPr>
-          <w:rFonts w:ascii="Times New Roman" w:eastAsia="Times New Roman" w:hAnsi="Times New Roman" w:cs="Times New Roman"/>
-          <w:color w:val="B58900"/>
-          <w:kern w:val="0"/>
-          <w:sz w:val="24"/>
-          <w:szCs w:val="24"/>
-          <w14:ligatures w14:val="none"/>
-        </w:rPr>
-        <w:t>"beer"</w:t>
-      </w:r>
-    </w:p>
-    <w:p>
-      <w:pPr>
-        <w:shd w:val="clear" w:color="auto" w:fill="1E1E1E"/>
-        <w:spacing w:after="0" w:line="240" w:lineRule="auto"/>
-        <w:rPr>
-          <w:rFonts w:ascii="Times New Roman" w:eastAsia="Times New Roman" w:hAnsi="Times New Roman" w:cs="Times New Roman"/>
-          <w:color w:val="D4D4D4"/>
-          <w:kern w:val="0"/>
-          <w:sz w:val="24"/>
-          <w:szCs w:val="24"/>
-          <w14:ligatures w14:val="none"/>
-        </w:rPr>
-      </w:pPr>
-      <w:proofErr w:type="gramStart"/>
-      <w:r>
-        <w:rPr>
-          <w:rFonts w:ascii="Times New Roman" w:eastAsia="Times New Roman" w:hAnsi="Times New Roman" w:cs="Times New Roman"/>
-          <w:color w:val="859900"/>
-          <w:kern w:val="0"/>
-          <w:sz w:val="24"/>
-          <w:szCs w:val="24"/>
-          <w14:ligatures w14:val="none"/>
-        </w:rPr>
-        <w:t>return</w:t>
-      </w:r>
-      <w:proofErr w:type="gramEnd"/>
-      <w:r>
-        <w:rPr>
-          <w:rFonts w:ascii="Times New Roman" w:eastAsia="Times New Roman" w:hAnsi="Times New Roman" w:cs="Times New Roman"/>
-          <w:color w:val="FDF6E3"/>
-          <w:kern w:val="0"/>
-          <w:sz w:val="24"/>
-          <w:szCs w:val="24"/>
-          <w14:ligatures w14:val="none"/>
-        </w:rPr>
-        <w:t> </w:t>
-      </w:r>
-      <w:r>
-        <w:rPr>
-          <w:rFonts w:ascii="Times New Roman" w:eastAsia="Times New Roman" w:hAnsi="Times New Roman" w:cs="Times New Roman"/>
-          <w:color w:val="D4D4D4"/>
-          <w:kern w:val="0"/>
-          <w:sz w:val="24"/>
-          <w:szCs w:val="24"/>
-          <w14:ligatures w14:val="none"/>
-        </w:rPr>
-        <w:t>e</w:t>
-      </w:r>
-      <w:r>
-        <w:rPr>
-          <w:rFonts w:ascii="Times New Roman" w:eastAsia="Times New Roman" w:hAnsi="Times New Roman" w:cs="Times New Roman"/>
-          <w:color w:val="93A1A1"/>
-          <w:kern w:val="0"/>
-          <w:sz w:val="24"/>
-          <w:szCs w:val="24"/>
-          <w14:ligatures w14:val="none"/>
-        </w:rPr>
-        <w:t>.</w:t>
-      </w:r>
-      <w:r>
-        <w:rPr>
-          <w:rFonts w:ascii="Times New Roman" w:eastAsia="Times New Roman" w:hAnsi="Times New Roman" w:cs="Times New Roman"/>
-          <w:color w:val="D4D4D4"/>
-          <w:kern w:val="0"/>
-          <w:sz w:val="24"/>
-          <w:szCs w:val="24"/>
-          <w14:ligatures w14:val="none"/>
-        </w:rPr>
-        <w:t>e</w:t>
-      </w:r>
-      <w:r>
-        <w:rPr>
-          <w:rFonts w:ascii="Times New Roman" w:eastAsia="Times New Roman" w:hAnsi="Times New Roman" w:cs="Times New Roman"/>
-          <w:color w:val="93A1A1"/>
-          <w:kern w:val="0"/>
-          <w:sz w:val="24"/>
-          <w:szCs w:val="24"/>
-          <w14:ligatures w14:val="none"/>
-        </w:rPr>
-        <w:t>-</w:t>
-      </w:r>
-      <w:r>
-        <w:rPr>
-          <w:rFonts w:ascii="Times New Roman" w:eastAsia="Times New Roman" w:hAnsi="Times New Roman" w:cs="Times New Roman"/>
-          <w:color w:val="FDF6E3"/>
-          <w:kern w:val="0"/>
-          <w:sz w:val="24"/>
-          <w:szCs w:val="24"/>
-          <w14:ligatures w14:val="none"/>
-        </w:rPr>
-        <w:t>address</w:t>
-      </w:r>
-      <w:r>
-        <w:rPr>
-          <w:rFonts w:ascii="Times New Roman" w:eastAsia="Times New Roman" w:hAnsi="Times New Roman" w:cs="Times New Roman"/>
-          <w:color w:val="93A1A1"/>
-          <w:kern w:val="0"/>
-          <w:sz w:val="24"/>
-          <w:szCs w:val="24"/>
-          <w14:ligatures w14:val="none"/>
-        </w:rPr>
-        <w:t>,</w:t>
-      </w:r>
-      <w:r>
-        <w:rPr>
-          <w:rFonts w:ascii="Times New Roman" w:eastAsia="Times New Roman" w:hAnsi="Times New Roman" w:cs="Times New Roman"/>
-          <w:color w:val="FDF6E3"/>
-          <w:kern w:val="0"/>
-          <w:sz w:val="24"/>
-          <w:szCs w:val="24"/>
-          <w14:ligatures w14:val="none"/>
-        </w:rPr>
-        <w:t> </w:t>
-      </w:r>
-      <w:r>
-        <w:rPr>
-          <w:rFonts w:ascii="Times New Roman" w:eastAsia="Times New Roman" w:hAnsi="Times New Roman" w:cs="Times New Roman"/>
-          <w:color w:val="D4D4D4"/>
-          <w:kern w:val="0"/>
-          <w:sz w:val="24"/>
-          <w:szCs w:val="24"/>
-          <w14:ligatures w14:val="none"/>
-        </w:rPr>
-        <w:t>c</w:t>
-      </w:r>
-      <w:r>
-        <w:rPr>
-          <w:rFonts w:ascii="Times New Roman" w:eastAsia="Times New Roman" w:hAnsi="Times New Roman" w:cs="Times New Roman"/>
-          <w:color w:val="93A1A1"/>
-          <w:kern w:val="0"/>
-          <w:sz w:val="24"/>
-          <w:szCs w:val="24"/>
-          <w14:ligatures w14:val="none"/>
-        </w:rPr>
-        <w:t>.</w:t>
-      </w:r>
-      <w:r>
-        <w:rPr>
-          <w:rFonts w:ascii="Times New Roman" w:eastAsia="Times New Roman" w:hAnsi="Times New Roman" w:cs="Times New Roman"/>
-          <w:color w:val="FDF6E3"/>
-          <w:kern w:val="0"/>
-          <w:sz w:val="24"/>
-          <w:szCs w:val="24"/>
-          <w14:ligatures w14:val="none"/>
-        </w:rPr>
-        <w:t>cc_number </w:t>
-      </w:r>
-    </w:p>
-    <w:p>
-      <w:pPr>
-        <w:spacing w:line="240" w:lineRule="auto"/>
-        <w:rPr>
-          <w:u w:val="single"/>
-        </w:rPr>
       </w:pPr>
     </w:p>
     <w:sectPr>

</xml_diff>

<commit_message>
Finished rolling hw01 430
</commit_message>
<xml_diff>
--- a/MSiA 430/01_homeworks/01_rolling_hw/hw01.docx
+++ b/MSiA 430/01_homeworks/01_rolling_hw/hw01.docx
@@ -1,6 +1,6 @@
 
 <file path=word/document.xml><?xml version="1.0" encoding="utf-8"?>
-<w:document xmlns:wpc="http://schemas.microsoft.com/office/word/2010/wordprocessingCanvas" xmlns:mc="http://schemas.openxmlformats.org/markup-compatibility/2006" xmlns:o="urn:schemas-microsoft-com:office:office" xmlns:r="http://schemas.openxmlformats.org/officeDocument/2006/relationships" xmlns:m="http://schemas.openxmlformats.org/officeDocument/2006/math" xmlns:v="urn:schemas-microsoft-com:vml" xmlns:wp14="http://schemas.microsoft.com/office/word/2010/wordprocessingDrawing" xmlns:wp="http://schemas.openxmlformats.org/drawingml/2006/wordprocessingDrawing" xmlns:w10="urn:schemas-microsoft-com:office:word" xmlns:w="http://schemas.openxmlformats.org/wordprocessingml/2006/main" xmlns:w14="http://schemas.microsoft.com/office/word/2010/wordml" xmlns:w15="http://schemas.microsoft.com/office/word/2012/wordml" xmlns:wpg="http://schemas.microsoft.com/office/word/2010/wordprocessingGroup" xmlns:wpi="http://schemas.microsoft.com/office/word/2010/wordprocessingInk" xmlns:wne="http://schemas.microsoft.com/office/word/2006/wordml" xmlns:wps="http://schemas.microsoft.com/office/word/2010/wordprocessingShape" mc:Ignorable="w14 w15 wp14">
+<w:document xmlns:wpc="http://schemas.microsoft.com/office/word/2010/wordprocessingCanvas" xmlns:cx="http://schemas.microsoft.com/office/drawing/2014/chartex" xmlns:cx1="http://schemas.microsoft.com/office/drawing/2015/9/8/chartex" xmlns:cx2="http://schemas.microsoft.com/office/drawing/2015/10/21/chartex" xmlns:cx3="http://schemas.microsoft.com/office/drawing/2016/5/9/chartex" xmlns:cx4="http://schemas.microsoft.com/office/drawing/2016/5/10/chartex" xmlns:cx5="http://schemas.microsoft.com/office/drawing/2016/5/11/chartex" xmlns:cx6="http://schemas.microsoft.com/office/drawing/2016/5/12/chartex" xmlns:cx7="http://schemas.microsoft.com/office/drawing/2016/5/13/chartex" xmlns:cx8="http://schemas.microsoft.com/office/drawing/2016/5/14/chartex" xmlns:mc="http://schemas.openxmlformats.org/markup-compatibility/2006" xmlns:aink="http://schemas.microsoft.com/office/drawing/2016/ink" xmlns:am3d="http://schemas.microsoft.com/office/drawing/2017/model3d" xmlns:o="urn:schemas-microsoft-com:office:office" xmlns:oel="http://schemas.microsoft.com/office/2019/extlst" xmlns:r="http://schemas.openxmlformats.org/officeDocument/2006/relationships" xmlns:m="http://schemas.openxmlformats.org/officeDocument/2006/math" xmlns:v="urn:schemas-microsoft-com:vml" xmlns:wp14="http://schemas.microsoft.com/office/word/2010/wordprocessingDrawing" xmlns:wp="http://schemas.openxmlformats.org/drawingml/2006/wordprocessingDrawing" xmlns:w10="urn:schemas-microsoft-com:office:word" xmlns:w="http://schemas.openxmlformats.org/wordprocessingml/2006/main" xmlns:w14="http://schemas.microsoft.com/office/word/2010/wordml" xmlns:w15="http://schemas.microsoft.com/office/word/2012/wordml" xmlns:w16cex="http://schemas.microsoft.com/office/word/2018/wordml/cex" xmlns:w16cid="http://schemas.microsoft.com/office/word/2016/wordml/cid" xmlns:w16="http://schemas.microsoft.com/office/word/2018/wordml" xmlns:w16du="http://schemas.microsoft.com/office/word/2023/wordml/word16du" xmlns:w16sdtdh="http://schemas.microsoft.com/office/word/2020/wordml/sdtdatahash" xmlns:w16se="http://schemas.microsoft.com/office/word/2015/wordml/symex" xmlns:wpg="http://schemas.microsoft.com/office/word/2010/wordprocessingGroup" xmlns:wpi="http://schemas.microsoft.com/office/word/2010/wordprocessingInk" xmlns:wne="http://schemas.microsoft.com/office/word/2006/wordml" xmlns:wps="http://schemas.microsoft.com/office/word/2010/wordprocessingShape" mc:Ignorable="w14 w15 w16se w16cid w16 w16cex w16sdtdh wp14">
   <w:body>
     <w:p>
       <w:pPr>
@@ -419,76 +419,76 @@
           <w14:ligatures w14:val="none"/>
         </w:rPr>
       </w:pPr>
+      <w:r>
+        <w:rPr>
+          <w:rFonts w:ascii="Times New Roman" w:eastAsia="Times New Roman" w:hAnsi="Times New Roman" w:cs="Times New Roman"/>
+          <w:color w:val="859900"/>
+          <w:kern w:val="0"/>
+          <w:sz w:val="24"/>
+          <w:szCs w:val="24"/>
+          <w14:ligatures w14:val="none"/>
+        </w:rPr>
+        <w:t>match</w:t>
+      </w:r>
+      <w:r>
+        <w:rPr>
+          <w:rFonts w:ascii="Times New Roman" w:eastAsia="Times New Roman" w:hAnsi="Times New Roman" w:cs="Times New Roman"/>
+          <w:color w:val="FDF6E3"/>
+          <w:kern w:val="0"/>
+          <w:sz w:val="24"/>
+          <w:szCs w:val="24"/>
+          <w14:ligatures w14:val="none"/>
+        </w:rPr>
+        <w:t> </w:t>
+      </w:r>
+      <w:r>
+        <w:rPr>
+          <w:rFonts w:ascii="Times New Roman" w:eastAsia="Times New Roman" w:hAnsi="Times New Roman" w:cs="Times New Roman"/>
+          <w:color w:val="93A1A1"/>
+          <w:kern w:val="0"/>
+          <w:sz w:val="24"/>
+          <w:szCs w:val="24"/>
+          <w14:ligatures w14:val="none"/>
+        </w:rPr>
+        <w:t>(</w:t>
+      </w:r>
+      <w:proofErr w:type="spellStart"/>
       <w:proofErr w:type="gramStart"/>
       <w:r>
         <w:rPr>
           <w:rFonts w:ascii="Times New Roman" w:eastAsia="Times New Roman" w:hAnsi="Times New Roman" w:cs="Times New Roman"/>
-          <w:color w:val="859900"/>
-          <w:kern w:val="0"/>
-          <w:sz w:val="24"/>
-          <w:szCs w:val="24"/>
-          <w14:ligatures w14:val="none"/>
-        </w:rPr>
-        <w:t>match</w:t>
-      </w:r>
+          <w:color w:val="FDF6E3"/>
+          <w:kern w:val="0"/>
+          <w:sz w:val="24"/>
+          <w:szCs w:val="24"/>
+          <w14:ligatures w14:val="none"/>
+        </w:rPr>
+        <w:t>u</w:t>
+      </w:r>
+      <w:r>
+        <w:rPr>
+          <w:rFonts w:ascii="Times New Roman" w:eastAsia="Times New Roman" w:hAnsi="Times New Roman" w:cs="Times New Roman"/>
+          <w:color w:val="93A1A1"/>
+          <w:kern w:val="0"/>
+          <w:sz w:val="24"/>
+          <w:szCs w:val="24"/>
+          <w14:ligatures w14:val="none"/>
+        </w:rPr>
+        <w:t>:</w:t>
+      </w:r>
+      <w:r>
+        <w:rPr>
+          <w:rFonts w:ascii="Times New Roman" w:eastAsia="Times New Roman" w:hAnsi="Times New Roman" w:cs="Times New Roman"/>
+          <w:color w:val="FDF6E3"/>
+          <w:kern w:val="0"/>
+          <w:sz w:val="24"/>
+          <w:szCs w:val="24"/>
+          <w14:ligatures w14:val="none"/>
+        </w:rPr>
+        <w:t>User</w:t>
+      </w:r>
+      <w:proofErr w:type="spellEnd"/>
       <w:proofErr w:type="gramEnd"/>
-      <w:r>
-        <w:rPr>
-          <w:rFonts w:ascii="Times New Roman" w:eastAsia="Times New Roman" w:hAnsi="Times New Roman" w:cs="Times New Roman"/>
-          <w:color w:val="FDF6E3"/>
-          <w:kern w:val="0"/>
-          <w:sz w:val="24"/>
-          <w:szCs w:val="24"/>
-          <w14:ligatures w14:val="none"/>
-        </w:rPr>
-        <w:t> </w:t>
-      </w:r>
-      <w:r>
-        <w:rPr>
-          <w:rFonts w:ascii="Times New Roman" w:eastAsia="Times New Roman" w:hAnsi="Times New Roman" w:cs="Times New Roman"/>
-          <w:color w:val="93A1A1"/>
-          <w:kern w:val="0"/>
-          <w:sz w:val="24"/>
-          <w:szCs w:val="24"/>
-          <w14:ligatures w14:val="none"/>
-        </w:rPr>
-        <w:t>(</w:t>
-      </w:r>
-      <w:proofErr w:type="spellStart"/>
-      <w:r>
-        <w:rPr>
-          <w:rFonts w:ascii="Times New Roman" w:eastAsia="Times New Roman" w:hAnsi="Times New Roman" w:cs="Times New Roman"/>
-          <w:color w:val="FDF6E3"/>
-          <w:kern w:val="0"/>
-          <w:sz w:val="24"/>
-          <w:szCs w:val="24"/>
-          <w14:ligatures w14:val="none"/>
-        </w:rPr>
-        <w:t>u</w:t>
-      </w:r>
-      <w:r>
-        <w:rPr>
-          <w:rFonts w:ascii="Times New Roman" w:eastAsia="Times New Roman" w:hAnsi="Times New Roman" w:cs="Times New Roman"/>
-          <w:color w:val="93A1A1"/>
-          <w:kern w:val="0"/>
-          <w:sz w:val="24"/>
-          <w:szCs w:val="24"/>
-          <w14:ligatures w14:val="none"/>
-        </w:rPr>
-        <w:t>:</w:t>
-      </w:r>
-      <w:r>
-        <w:rPr>
-          <w:rFonts w:ascii="Times New Roman" w:eastAsia="Times New Roman" w:hAnsi="Times New Roman" w:cs="Times New Roman"/>
-          <w:color w:val="FDF6E3"/>
-          <w:kern w:val="0"/>
-          <w:sz w:val="24"/>
-          <w:szCs w:val="24"/>
-          <w14:ligatures w14:val="none"/>
-        </w:rPr>
-        <w:t>User</w:t>
-      </w:r>
-      <w:proofErr w:type="spellEnd"/>
       <w:r>
         <w:rPr>
           <w:rFonts w:ascii="Times New Roman" w:eastAsia="Times New Roman" w:hAnsi="Times New Roman" w:cs="Times New Roman"/>
@@ -650,17 +650,62 @@
           <w14:ligatures w14:val="none"/>
         </w:rPr>
       </w:pPr>
+      <w:r>
+        <w:rPr>
+          <w:rFonts w:ascii="Times New Roman" w:eastAsia="Times New Roman" w:hAnsi="Times New Roman" w:cs="Times New Roman"/>
+          <w:color w:val="859900"/>
+          <w:kern w:val="0"/>
+          <w:sz w:val="24"/>
+          <w:szCs w:val="24"/>
+          <w14:ligatures w14:val="none"/>
+        </w:rPr>
+        <w:t>where</w:t>
+      </w:r>
+      <w:r>
+        <w:rPr>
+          <w:rFonts w:ascii="Times New Roman" w:eastAsia="Times New Roman" w:hAnsi="Times New Roman" w:cs="Times New Roman"/>
+          <w:color w:val="FDF6E3"/>
+          <w:kern w:val="0"/>
+          <w:sz w:val="24"/>
+          <w:szCs w:val="24"/>
+          <w14:ligatures w14:val="none"/>
+        </w:rPr>
+        <w:t> </w:t>
+      </w:r>
+      <w:proofErr w:type="spellStart"/>
       <w:proofErr w:type="gramStart"/>
       <w:r>
         <w:rPr>
           <w:rFonts w:ascii="Times New Roman" w:eastAsia="Times New Roman" w:hAnsi="Times New Roman" w:cs="Times New Roman"/>
-          <w:color w:val="859900"/>
-          <w:kern w:val="0"/>
-          <w:sz w:val="24"/>
-          <w:szCs w:val="24"/>
-          <w14:ligatures w14:val="none"/>
-        </w:rPr>
-        <w:t>where</w:t>
+          <w:color w:val="FDF6E3"/>
+          <w:kern w:val="0"/>
+          <w:sz w:val="24"/>
+          <w:szCs w:val="24"/>
+          <w14:ligatures w14:val="none"/>
+        </w:rPr>
+        <w:t>i</w:t>
+      </w:r>
+      <w:r>
+        <w:rPr>
+          <w:rFonts w:ascii="Times New Roman" w:eastAsia="Times New Roman" w:hAnsi="Times New Roman" w:cs="Times New Roman"/>
+          <w:color w:val="93A1A1"/>
+          <w:kern w:val="0"/>
+          <w:sz w:val="24"/>
+          <w:szCs w:val="24"/>
+          <w14:ligatures w14:val="none"/>
+        </w:rPr>
+        <w:t>.</w:t>
+      </w:r>
+      <w:r>
+        <w:rPr>
+          <w:rFonts w:ascii="Times New Roman" w:eastAsia="Times New Roman" w:hAnsi="Times New Roman" w:cs="Times New Roman"/>
+          <w:color w:val="FDF6E3"/>
+          <w:kern w:val="0"/>
+          <w:sz w:val="24"/>
+          <w:szCs w:val="24"/>
+          <w14:ligatures w14:val="none"/>
+        </w:rPr>
+        <w:t>item</w:t>
       </w:r>
       <w:proofErr w:type="gramEnd"/>
       <w:r>
@@ -672,41 +717,7 @@
           <w:szCs w:val="24"/>
           <w14:ligatures w14:val="none"/>
         </w:rPr>
-        <w:t> </w:t>
-      </w:r>
-      <w:proofErr w:type="spellStart"/>
-      <w:r>
-        <w:rPr>
-          <w:rFonts w:ascii="Times New Roman" w:eastAsia="Times New Roman" w:hAnsi="Times New Roman" w:cs="Times New Roman"/>
-          <w:color w:val="FDF6E3"/>
-          <w:kern w:val="0"/>
-          <w:sz w:val="24"/>
-          <w:szCs w:val="24"/>
-          <w14:ligatures w14:val="none"/>
-        </w:rPr>
-        <w:t>i</w:t>
-      </w:r>
-      <w:r>
-        <w:rPr>
-          <w:rFonts w:ascii="Times New Roman" w:eastAsia="Times New Roman" w:hAnsi="Times New Roman" w:cs="Times New Roman"/>
-          <w:color w:val="93A1A1"/>
-          <w:kern w:val="0"/>
-          <w:sz w:val="24"/>
-          <w:szCs w:val="24"/>
-          <w14:ligatures w14:val="none"/>
-        </w:rPr>
-        <w:t>.</w:t>
-      </w:r>
-      <w:r>
-        <w:rPr>
-          <w:rFonts w:ascii="Times New Roman" w:eastAsia="Times New Roman" w:hAnsi="Times New Roman" w:cs="Times New Roman"/>
-          <w:color w:val="FDF6E3"/>
-          <w:kern w:val="0"/>
-          <w:sz w:val="24"/>
-          <w:szCs w:val="24"/>
-          <w14:ligatures w14:val="none"/>
-        </w:rPr>
-        <w:t>item_name</w:t>
+        <w:t>_name</w:t>
       </w:r>
       <w:proofErr w:type="spellEnd"/>
       <w:r>
@@ -767,7 +778,6 @@
           <w14:ligatures w14:val="none"/>
         </w:rPr>
       </w:pPr>
-      <w:proofErr w:type="gramStart"/>
       <w:r>
         <w:rPr>
           <w:rFonts w:ascii="Times New Roman" w:eastAsia="Times New Roman" w:hAnsi="Times New Roman" w:cs="Times New Roman"/>
@@ -779,7 +789,6 @@
         </w:rPr>
         <w:t>return</w:t>
       </w:r>
-      <w:proofErr w:type="gramEnd"/>
       <w:r>
         <w:rPr>
           <w:rFonts w:ascii="Times New Roman" w:eastAsia="Times New Roman" w:hAnsi="Times New Roman" w:cs="Times New Roman"/>
@@ -1210,7 +1219,6 @@
           <w14:ligatures w14:val="none"/>
         </w:rPr>
       </w:pPr>
-      <w:proofErr w:type="gramStart"/>
       <w:r>
         <w:rPr>
           <w:rFonts w:ascii="Times New Roman" w:eastAsia="Times New Roman" w:hAnsi="Times New Roman" w:cs="Times New Roman"/>
@@ -1222,7 +1230,6 @@
         </w:rPr>
         <w:t>where</w:t>
       </w:r>
-      <w:proofErr w:type="gramEnd"/>
       <w:r>
         <w:rPr>
           <w:rFonts w:ascii="Times New Roman" w:eastAsia="Times New Roman" w:hAnsi="Times New Roman" w:cs="Times New Roman"/>
@@ -1327,7 +1334,6 @@
           <w14:ligatures w14:val="none"/>
         </w:rPr>
       </w:pPr>
-      <w:proofErr w:type="gramStart"/>
       <w:r>
         <w:rPr>
           <w:rFonts w:ascii="Times New Roman" w:eastAsia="Times New Roman" w:hAnsi="Times New Roman" w:cs="Times New Roman"/>
@@ -1339,7 +1345,6 @@
         </w:rPr>
         <w:t>return</w:t>
       </w:r>
-      <w:proofErr w:type="gramEnd"/>
       <w:r>
         <w:rPr>
           <w:rFonts w:ascii="Times New Roman" w:eastAsia="Times New Roman" w:hAnsi="Times New Roman" w:cs="Times New Roman"/>
@@ -1605,11 +1610,19 @@
         </w:rPr>
       </w:pPr>
       <w:r>
-        <w:t>AND ST_</w:t>
+        <w:t xml:space="preserve">AND </w:t>
+      </w:r>
+      <w:proofErr w:type="spellStart"/>
+      <w:r>
+        <w:t>ST_</w:t>
       </w:r>
       <w:proofErr w:type="gramStart"/>
       <w:r>
-        <w:t>Distance(</w:t>
+        <w:t>Distance</w:t>
+      </w:r>
+      <w:proofErr w:type="spellEnd"/>
+      <w:r>
+        <w:t>(</w:t>
       </w:r>
       <w:proofErr w:type="spellStart"/>
       <w:proofErr w:type="gramEnd"/>
@@ -1713,21 +1726,23 @@
         <w:ind w:left="360"/>
       </w:pPr>
       <w:r>
-        <w:t xml:space="preserve">    SELECT </w:t>
-      </w:r>
+        <w:t xml:space="preserve">    SELECT SUM(</w:t>
+      </w:r>
+      <w:proofErr w:type="spellStart"/>
+      <w:r>
+        <w:t>ST_Area</w:t>
+      </w:r>
+      <w:proofErr w:type="spellEnd"/>
+      <w:r>
+        <w:t>(</w:t>
+      </w:r>
+      <w:proofErr w:type="spellStart"/>
       <w:proofErr w:type="gramStart"/>
       <w:r>
-        <w:t>SUM(</w:t>
-      </w:r>
+        <w:t>B.floorPlan</w:t>
+      </w:r>
+      <w:proofErr w:type="spellEnd"/>
       <w:proofErr w:type="gramEnd"/>
-      <w:r>
-        <w:t>ST_Area(</w:t>
-      </w:r>
-      <w:proofErr w:type="spellStart"/>
-      <w:r>
-        <w:t>B.floorPlan</w:t>
-      </w:r>
-      <w:proofErr w:type="spellEnd"/>
       <w:r>
         <w:t>))</w:t>
       </w:r>
@@ -1823,34 +1838,57 @@
       <w:r>
         <w:rPr>
           <w:b/>
-        </w:rPr>
-        <w:pict w14:anchorId="037BE917">
-          <v:shapetype id="_x0000_t75" coordsize="21600,21600" o:spt="75" o:preferrelative="t" path="m@4@5l@4@11@9@11@9@5xe" filled="f" stroked="f">
-            <v:stroke joinstyle="miter"/>
-            <v:formulas>
-              <v:f eqn="if lineDrawn pixelLineWidth 0"/>
-              <v:f eqn="sum @0 1 0"/>
-              <v:f eqn="sum 0 0 @1"/>
-              <v:f eqn="prod @2 1 2"/>
-              <v:f eqn="prod @3 21600 pixelWidth"/>
-              <v:f eqn="prod @3 21600 pixelHeight"/>
-              <v:f eqn="sum @0 0 1"/>
-              <v:f eqn="prod @6 1 2"/>
-              <v:f eqn="prod @7 21600 pixelWidth"/>
-              <v:f eqn="sum @8 21600 0"/>
-              <v:f eqn="prod @7 21600 pixelHeight"/>
-              <v:f eqn="sum @10 21600 0"/>
-            </v:formulas>
-            <v:path o:extrusionok="f" gradientshapeok="t" o:connecttype="rect"/>
-            <o:lock v:ext="edit" aspectratio="t"/>
-          </v:shapetype>
-          <v:shape id="_x0000_i1025" type="#_x0000_t75" style="width:468pt;height:413.65pt">
-            <v:imagedata r:id="rId6" o:title="Quadtree_screenshot"/>
-          </v:shape>
-        </w:pict>
-      </w:r>
-      <w:bookmarkStart w:id="0" w:name="_GoBack"/>
-      <w:bookmarkEnd w:id="0"/>
+          <w:noProof/>
+        </w:rPr>
+        <w:drawing>
+          <wp:inline distT="0" distB="0" distL="0" distR="0" wp14:anchorId="56B0D2D4" wp14:editId="3C6749F6">
+            <wp:extent cx="5932805" cy="5524500"/>
+            <wp:effectExtent l="0" t="0" r="0" b="0"/>
+            <wp:docPr id="1482755721" name="Picture 1"/>
+            <wp:cNvGraphicFramePr>
+              <a:graphicFrameLocks xmlns:a="http://schemas.openxmlformats.org/drawingml/2006/main" noChangeAspect="1"/>
+            </wp:cNvGraphicFramePr>
+            <a:graphic xmlns:a="http://schemas.openxmlformats.org/drawingml/2006/main">
+              <a:graphicData uri="http://schemas.openxmlformats.org/drawingml/2006/picture">
+                <pic:pic xmlns:pic="http://schemas.openxmlformats.org/drawingml/2006/picture">
+                  <pic:nvPicPr>
+                    <pic:cNvPr id="0" name="Picture 3"/>
+                    <pic:cNvPicPr>
+                      <a:picLocks noChangeAspect="1" noChangeArrowheads="1"/>
+                    </pic:cNvPicPr>
+                  </pic:nvPicPr>
+                  <pic:blipFill>
+                    <a:blip r:embed="rId6" cstate="print">
+                      <a:extLst>
+                        <a:ext uri="{28A0092B-C50C-407E-A947-70E740481C1C}">
+                          <a14:useLocalDpi xmlns:a14="http://schemas.microsoft.com/office/drawing/2010/main" val="0"/>
+                        </a:ext>
+                      </a:extLst>
+                    </a:blip>
+                    <a:srcRect/>
+                    <a:stretch>
+                      <a:fillRect/>
+                    </a:stretch>
+                  </pic:blipFill>
+                  <pic:spPr bwMode="auto">
+                    <a:xfrm>
+                      <a:off x="0" y="0"/>
+                      <a:ext cx="5932805" cy="5524500"/>
+                    </a:xfrm>
+                    <a:prstGeom prst="rect">
+                      <a:avLst/>
+                    </a:prstGeom>
+                    <a:noFill/>
+                    <a:ln>
+                      <a:noFill/>
+                    </a:ln>
+                  </pic:spPr>
+                </pic:pic>
+              </a:graphicData>
+            </a:graphic>
+          </wp:inline>
+        </w:drawing>
+      </w:r>
     </w:p>
     <w:p>
       <w:pPr>
@@ -1868,7 +1906,7 @@
 </file>
 
 <file path=word/numbering.xml><?xml version="1.0" encoding="utf-8"?>
-<w:numbering xmlns:wpc="http://schemas.microsoft.com/office/word/2010/wordprocessingCanvas" xmlns:mc="http://schemas.openxmlformats.org/markup-compatibility/2006" xmlns:o="urn:schemas-microsoft-com:office:office" xmlns:r="http://schemas.openxmlformats.org/officeDocument/2006/relationships" xmlns:m="http://schemas.openxmlformats.org/officeDocument/2006/math" xmlns:v="urn:schemas-microsoft-com:vml" xmlns:wp14="http://schemas.microsoft.com/office/word/2010/wordprocessingDrawing" xmlns:wp="http://schemas.openxmlformats.org/drawingml/2006/wordprocessingDrawing" xmlns:w10="urn:schemas-microsoft-com:office:word" xmlns:w="http://schemas.openxmlformats.org/wordprocessingml/2006/main" xmlns:w14="http://schemas.microsoft.com/office/word/2010/wordml" xmlns:w15="http://schemas.microsoft.com/office/word/2012/wordml" xmlns:wpg="http://schemas.microsoft.com/office/word/2010/wordprocessingGroup" xmlns:wpi="http://schemas.microsoft.com/office/word/2010/wordprocessingInk" xmlns:wne="http://schemas.microsoft.com/office/word/2006/wordml" xmlns:wps="http://schemas.microsoft.com/office/word/2010/wordprocessingShape" mc:Ignorable="w14 w15 wp14">
+<w:numbering xmlns:wpc="http://schemas.microsoft.com/office/word/2010/wordprocessingCanvas" xmlns:cx="http://schemas.microsoft.com/office/drawing/2014/chartex" xmlns:cx1="http://schemas.microsoft.com/office/drawing/2015/9/8/chartex" xmlns:cx2="http://schemas.microsoft.com/office/drawing/2015/10/21/chartex" xmlns:cx3="http://schemas.microsoft.com/office/drawing/2016/5/9/chartex" xmlns:cx4="http://schemas.microsoft.com/office/drawing/2016/5/10/chartex" xmlns:cx5="http://schemas.microsoft.com/office/drawing/2016/5/11/chartex" xmlns:cx6="http://schemas.microsoft.com/office/drawing/2016/5/12/chartex" xmlns:cx7="http://schemas.microsoft.com/office/drawing/2016/5/13/chartex" xmlns:cx8="http://schemas.microsoft.com/office/drawing/2016/5/14/chartex" xmlns:mc="http://schemas.openxmlformats.org/markup-compatibility/2006" xmlns:aink="http://schemas.microsoft.com/office/drawing/2016/ink" xmlns:am3d="http://schemas.microsoft.com/office/drawing/2017/model3d" xmlns:o="urn:schemas-microsoft-com:office:office" xmlns:oel="http://schemas.microsoft.com/office/2019/extlst" xmlns:r="http://schemas.openxmlformats.org/officeDocument/2006/relationships" xmlns:m="http://schemas.openxmlformats.org/officeDocument/2006/math" xmlns:v="urn:schemas-microsoft-com:vml" xmlns:wp14="http://schemas.microsoft.com/office/word/2010/wordprocessingDrawing" xmlns:wp="http://schemas.openxmlformats.org/drawingml/2006/wordprocessingDrawing" xmlns:w10="urn:schemas-microsoft-com:office:word" xmlns:w="http://schemas.openxmlformats.org/wordprocessingml/2006/main" xmlns:w14="http://schemas.microsoft.com/office/word/2010/wordml" xmlns:w15="http://schemas.microsoft.com/office/word/2012/wordml" xmlns:w16cex="http://schemas.microsoft.com/office/word/2018/wordml/cex" xmlns:w16cid="http://schemas.microsoft.com/office/word/2016/wordml/cid" xmlns:w16="http://schemas.microsoft.com/office/word/2018/wordml" xmlns:w16du="http://schemas.microsoft.com/office/word/2023/wordml/word16du" xmlns:w16sdtdh="http://schemas.microsoft.com/office/word/2020/wordml/sdtdatahash" xmlns:w16se="http://schemas.microsoft.com/office/word/2015/wordml/symex" xmlns:wpg="http://schemas.microsoft.com/office/word/2010/wordprocessingGroup" xmlns:wpi="http://schemas.microsoft.com/office/word/2010/wordprocessingInk" xmlns:wne="http://schemas.microsoft.com/office/word/2006/wordml" xmlns:wps="http://schemas.microsoft.com/office/word/2010/wordprocessingShape" mc:Ignorable="w14 w15 w16se w16cid w16 w16cex w16sdtdh wp14">
   <w:abstractNum w:abstractNumId="0" w15:restartNumberingAfterBreak="0">
     <w:nsid w:val="344B612A"/>
     <w:multiLevelType w:val="hybridMultilevel"/>
@@ -2071,17 +2109,17 @@
       </w:pPr>
     </w:lvl>
   </w:abstractNum>
-  <w:num w:numId="1">
+  <w:num w:numId="1" w16cid:durableId="1050494361">
     <w:abstractNumId w:val="0"/>
   </w:num>
-  <w:num w:numId="2">
+  <w:num w:numId="2" w16cid:durableId="1916669755">
     <w:abstractNumId w:val="1"/>
   </w:num>
 </w:numbering>
 </file>
 
 <file path=word/styles.xml><?xml version="1.0" encoding="utf-8"?>
-<w:styles xmlns:mc="http://schemas.openxmlformats.org/markup-compatibility/2006" xmlns:r="http://schemas.openxmlformats.org/officeDocument/2006/relationships" xmlns:w="http://schemas.openxmlformats.org/wordprocessingml/2006/main" xmlns:w14="http://schemas.microsoft.com/office/word/2010/wordml" xmlns:w15="http://schemas.microsoft.com/office/word/2012/wordml" mc:Ignorable="w14 w15">
+<w:styles xmlns:mc="http://schemas.openxmlformats.org/markup-compatibility/2006" xmlns:r="http://schemas.openxmlformats.org/officeDocument/2006/relationships" xmlns:w="http://schemas.openxmlformats.org/wordprocessingml/2006/main" xmlns:w14="http://schemas.microsoft.com/office/word/2010/wordml" xmlns:w15="http://schemas.microsoft.com/office/word/2012/wordml" xmlns:w16cex="http://schemas.microsoft.com/office/word/2018/wordml/cex" xmlns:w16cid="http://schemas.microsoft.com/office/word/2016/wordml/cid" xmlns:w16="http://schemas.microsoft.com/office/word/2018/wordml" xmlns:w16sdtdh="http://schemas.microsoft.com/office/word/2020/wordml/sdtdatahash" xmlns:w16se="http://schemas.microsoft.com/office/word/2015/wordml/symex" mc:Ignorable="w14 w15 w16se w16cid w16 w16cex w16sdtdh">
   <w:docDefaults>
     <w:rPrDefault>
       <w:rPr>
@@ -2099,7 +2137,7 @@
       </w:pPr>
     </w:pPrDefault>
   </w:docDefaults>
-  <w:latentStyles w:defLockedState="0" w:defUIPriority="99" w:defSemiHidden="0" w:defUnhideWhenUsed="0" w:defQFormat="0" w:count="371">
+  <w:latentStyles w:defLockedState="0" w:defUIPriority="99" w:defSemiHidden="0" w:defUnhideWhenUsed="0" w:defQFormat="0" w:count="376">
     <w:lsdException w:name="Normal" w:uiPriority="0" w:qFormat="1"/>
     <w:lsdException w:name="heading 1" w:uiPriority="9" w:qFormat="1"/>
     <w:lsdException w:name="heading 2" w:semiHidden="1" w:uiPriority="9" w:unhideWhenUsed="1" w:qFormat="1"/>
@@ -2205,7 +2243,6 @@
     <w:lsdException w:name="HTML Sample" w:semiHidden="1" w:unhideWhenUsed="1"/>
     <w:lsdException w:name="HTML Typewriter" w:semiHidden="1" w:unhideWhenUsed="1"/>
     <w:lsdException w:name="HTML Variable" w:semiHidden="1" w:unhideWhenUsed="1"/>
-    <w:lsdException w:name="Normal Table" w:semiHidden="1" w:unhideWhenUsed="1"/>
     <w:lsdException w:name="annotation subject" w:semiHidden="1" w:unhideWhenUsed="1"/>
     <w:lsdException w:name="No List" w:semiHidden="1" w:unhideWhenUsed="1"/>
     <w:lsdException w:name="Outline List 1" w:semiHidden="1" w:unhideWhenUsed="1"/>
@@ -2248,11 +2285,8 @@
     <w:lsdException w:name="Table Contemporary" w:semiHidden="1" w:unhideWhenUsed="1"/>
     <w:lsdException w:name="Table Elegant" w:semiHidden="1" w:unhideWhenUsed="1"/>
     <w:lsdException w:name="Table Professional" w:semiHidden="1" w:unhideWhenUsed="1"/>
-    <w:lsdException w:name="Table Subtle 1" w:semiHidden="1" w:unhideWhenUsed="1"/>
     <w:lsdException w:name="Table Subtle 2" w:semiHidden="1" w:unhideWhenUsed="1"/>
     <w:lsdException w:name="Table Web 1" w:semiHidden="1" w:unhideWhenUsed="1"/>
-    <w:lsdException w:name="Table Web 2" w:semiHidden="1" w:unhideWhenUsed="1"/>
-    <w:lsdException w:name="Table Web 3" w:semiHidden="1" w:unhideWhenUsed="1"/>
     <w:lsdException w:name="Balloon Text" w:semiHidden="1" w:unhideWhenUsed="1"/>
     <w:lsdException w:name="Table Grid" w:uiPriority="39"/>
     <w:lsdException w:name="Table Theme" w:semiHidden="1" w:unhideWhenUsed="1"/>
@@ -2471,6 +2505,11 @@
     <w:lsdException w:name="List Table 5 Dark Accent 6" w:uiPriority="50"/>
     <w:lsdException w:name="List Table 6 Colorful Accent 6" w:uiPriority="51"/>
     <w:lsdException w:name="List Table 7 Colorful Accent 6" w:uiPriority="52"/>
+    <w:lsdException w:name="Mention" w:semiHidden="1" w:unhideWhenUsed="1"/>
+    <w:lsdException w:name="Smart Hyperlink" w:semiHidden="1" w:unhideWhenUsed="1"/>
+    <w:lsdException w:name="Hashtag" w:semiHidden="1" w:unhideWhenUsed="1"/>
+    <w:lsdException w:name="Unresolved Mention" w:semiHidden="1" w:unhideWhenUsed="1"/>
+    <w:lsdException w:name="Smart Link" w:semiHidden="1" w:unhideWhenUsed="1"/>
   </w:latentStyles>
   <w:style w:type="paragraph" w:default="1" w:styleId="Normal">
     <w:name w:val="Normal"/>

</xml_diff>